<commit_message>
removed the symbols inthe generated agreement
</commit_message>
<xml_diff>
--- a/backend-templates/egnyte-to-microsoft-advanced.docx
+++ b/backend-templates/egnyte-to-microsoft-advanced.docx
@@ -1,5 +1,35 @@
 
-<file path=word/document.xml><?xml version="1.0" encoding="utf-8"?>
+<file path=docProps\app.xml><?xml version="1.0" encoding="utf-8"?>
+<Properties xmlns="http://schemas.openxmlformats.org/officeDocument/2006/extended-properties" xmlns:vt="http://schemas.openxmlformats.org/officeDocument/2006/docPropsVTypes">
+  <Template>Normal.dotm</Template>
+  <TotalTime>8</TotalTime>
+  <Pages>16</Pages>
+  <Words>3420</Words>
+  <Characters>19839</Characters>
+  <Application>Microsoft Office Word</Application>
+  <DocSecurity>0</DocSecurity>
+  <Lines>422</Lines>
+  <Paragraphs>160</Paragraphs>
+  <ScaleCrop>false</ScaleCrop>
+  <Company/>
+  <LinksUpToDate>false</LinksUpToDate>
+  <CharactersWithSpaces>23099</CharactersWithSpaces>
+  <SharedDoc>false</SharedDoc>
+  <HyperlinksChanged>false</HyperlinksChanged>
+  <AppVersion>16.0000</AppVersion>
+</Properties>
+</file>
+
+<file path=docProps\core.xml><?xml version="1.0" encoding="utf-8"?>
+<cp:coreProperties xmlns:cp="http://schemas.openxmlformats.org/package/2006/metadata/core-properties" xmlns:dc="http://purl.org/dc/elements/1.1/" xmlns:dcterms="http://purl.org/dc/terms/" xmlns:dcmitype="http://purl.org/dc/dcmitype/" xmlns:xsi="http://www.w3.org/2001/XMLSchema-instance">
+  <cp:lastModifiedBy>Abhilasha K</cp:lastModifiedBy>
+  <cp:revision>3</cp:revision>
+  <dcterms:created xsi:type="dcterms:W3CDTF">2025-11-25T12:43:00Z</dcterms:created>
+  <dcterms:modified xsi:type="dcterms:W3CDTF">2025-12-04T07:39:00Z</dcterms:modified>
+</cp:coreProperties>
+</file>
+
+<file path=word\document.xml><?xml version="1.0" encoding="utf-8"?>
 <w:document xmlns:wpc="http://schemas.microsoft.com/office/word/2010/wordprocessingCanvas" xmlns:cx="http://schemas.microsoft.com/office/drawing/2014/chartex" xmlns:cx1="http://schemas.microsoft.com/office/drawing/2015/9/8/chartex" xmlns:cx2="http://schemas.microsoft.com/office/drawing/2015/10/21/chartex" xmlns:cx3="http://schemas.microsoft.com/office/drawing/2016/5/9/chartex" xmlns:cx4="http://schemas.microsoft.com/office/drawing/2016/5/10/chartex" xmlns:cx5="http://schemas.microsoft.com/office/drawing/2016/5/11/chartex" xmlns:cx6="http://schemas.microsoft.com/office/drawing/2016/5/12/chartex" xmlns:cx7="http://schemas.microsoft.com/office/drawing/2016/5/13/chartex" xmlns:cx8="http://schemas.microsoft.com/office/drawing/2016/5/14/chartex" xmlns:mc="http://schemas.openxmlformats.org/markup-compatibility/2006" xmlns:aink="http://schemas.microsoft.com/office/drawing/2016/ink" xmlns:am3d="http://schemas.microsoft.com/office/drawing/2017/model3d" xmlns:o="urn:schemas-microsoft-com:office:office" xmlns:oel="http://schemas.microsoft.com/office/2019/extlst" xmlns:r="http://schemas.openxmlformats.org/officeDocument/2006/relationships" xmlns:m="http://schemas.openxmlformats.org/officeDocument/2006/math" xmlns:v="urn:schemas-microsoft-com:vml" xmlns:wp14="http://schemas.microsoft.com/office/word/2010/wordprocessingDrawing" xmlns:wp="http://schemas.openxmlformats.org/drawingml/2006/wordprocessingDrawing" xmlns:w10="urn:schemas-microsoft-com:office:word" xmlns:w="http://schemas.openxmlformats.org/wordprocessingml/2006/main" xmlns:w14="http://schemas.microsoft.com/office/word/2010/wordml" xmlns:w15="http://schemas.microsoft.com/office/word/2012/wordml" xmlns:w16cex="http://schemas.microsoft.com/office/word/2018/wordml/cex" xmlns:w16cid="http://schemas.microsoft.com/office/word/2016/wordml/cid" xmlns:w16="http://schemas.microsoft.com/office/word/2018/wordml" xmlns:w16du="http://schemas.microsoft.com/office/word/2023/wordml/word16du" xmlns:w16sdtdh="http://schemas.microsoft.com/office/word/2020/wordml/sdtdatahash" xmlns:w16sdtfl="http://schemas.microsoft.com/office/word/2024/wordml/sdtformatlock" xmlns:w16se="http://schemas.microsoft.com/office/word/2015/wordml/symex" xmlns:wpg="http://schemas.microsoft.com/office/word/2010/wordprocessingGroup" xmlns:wpi="http://schemas.microsoft.com/office/word/2010/wordprocessingInk" xmlns:wne="http://schemas.microsoft.com/office/word/2006/wordml" xmlns:wps="http://schemas.microsoft.com/office/word/2010/wordprocessingShape" mc:Ignorable="w14 w15 w16se w16cid w16 w16cex w16sdtdh w16sdtfl w16du wp14">
   <w:body>
     <w:p>
@@ -87,7 +117,7 @@
       </w:r>
       <w:bookmarkEnd w:id="1"/>
       <w:r>
-        <w:t xml:space="preserve"> with pricing for use of the CloudFuze’s X-Change Enterprise Data Migration Solution:</w:t>
+        <w:t xml:space="preserve"> with pricing for use of the CloudFuze's Migrate Migration Solution:</w:t>
       </w:r>
     </w:p>
     <w:p>
@@ -207,7 +237,7 @@
                 <w:b/>
                 <w:bCs/>
               </w:rPr>
-              <w:t>CloudFuze X-Change Data Migration</w:t>
+              <w:t>ClouFuze Migrate</w:t>
             </w:r>
           </w:p>
         </w:tc>
@@ -355,11 +385,11 @@
           </w:tcPr>
           <w:p>
             <w:r>
-              <w:t>{{instance_users}} {{instance_type}} Instance in a High-End Enterprise Server</w:t>
+              <w:t>{{instance_users}} {{instance_type}} Instance in a High-End Enterprise Server</w:t>
             </w:r>
             <w:r>
               <w:br/>
-              <w:t xml:space="preserve"> ---------------------------------------------------- </w:t>
+              <w:t xml:space="preserve"> ---------------------------------------------------- </w:t>
             </w:r>
             <w:r>
               <w:rPr>
@@ -797,7 +827,7 @@
         </w:sectPr>
       </w:pPr>
       <w:r>
-        <w:t xml:space="preserve">This SaaS Services Agreement (“Agreement”) is entered on this </w:t>
+        <w:t xml:space="preserve">This SaaS Services Agreement ("Agreement") is entered on this </w:t>
       </w:r>
       <w:bookmarkStart w:id="7" w:name="_Hlk210928581"/>
       <w:r>
@@ -809,7 +839,7 @@
       </w:r>
       <w:bookmarkEnd w:id="7"/>
       <w:r>
-        <w:t xml:space="preserve"> (the “Effective Date”) between </w:t>
+        <w:t xml:space="preserve"> (the "Effective Date") between </w:t>
       </w:r>
       <w:r>
         <w:rPr>
@@ -828,7 +858,7 @@
         <w:t>2500 Regency Parkway, Cary, NC 27518</w:t>
       </w:r>
       <w:r>
-        <w:t xml:space="preserve"> (“Company”), and the Customer listed above (“Customer”). This Agreement includes and incorporates the above Order Form, Included in Migration Exhibit ("Exhibit 1"), Not included in Migration Exhibit ("Exhibit 2"), all attachments hereto, as well as the attached Terms and Conditions and contains, among other things, warranty disclaimers, liability limitations and use limitations. There shall be no force or effect to any different terms of any related purchase order or similar form even if signed by the parties after the date hereof.</w:t>
+        <w:t xml:space="preserve"> ("Company"), and the Customer listed above ("Customer"). This Agreement includes and incorporates the above Order Form, Included in Migration Exhibit ("Exhibit 1"), Not included in Migration Exhibit ("Exhibit 2"), all attachments hereto, as well as the attached Terms and Conditions and contains, among other things, warranty disclaimers, liability limitations and use limitations. There shall be no force or effect to any different terms of any related purchase order or similar form even if signed by the parties after the date hereof.</w:t>
       </w:r>
     </w:p>
     <w:tbl>
@@ -1073,7 +1103,7 @@
         <w:jc w:val="both"/>
       </w:pPr>
       <w:r>
-        <w:t>Subject to the terms of this Agreement, Company will use commercially reasonable efforts to provide Customer the Migration Services. As part of the registration process, Customer will identify an administrative username and password for Customer’s Company account. Company reserves the right to refuse registration of or cancel passwords it deems inappropriate.</w:t>
+        <w:t>Subject to the terms of this Agreement, Company will use commercially reasonable efforts to provide Customer the Migration Services. As part of the registration process, Customer will identify an administrative username and password for Customer's Company account. Company reserves the right to refuse registration of or cancel passwords it deems inappropriate.</w:t>
       </w:r>
     </w:p>
     <w:p>
@@ -1135,11 +1165,11 @@
         </w:sectPr>
       </w:pPr>
       <w:r>
-        <w:t xml:space="preserve">Customer will not, directly or indirectly: reverse engineer, decompile, disassemble or otherwise attempt to discover the source code, object code or underlying structure, ideas, know-how or algorithms relevant to the Services or any software, documentation or data related to the Services (“Software”); modify, translate, or create derivative works based on the Services or any Software (except to the extent expressly permitted by Company or authorized within the Services); use the Services or any Software for timesharing or service bureau purposes or otherwise for the benefit of a third; or remove any proprietary notices or labels. With respect to any Software that is distributed or provided to Customer for use on Customer premises or devices, Company hereby grants Customer a non-exclusive, non-transferable, non-sub licensable license to use such Software during the Term only in connection with the Services. Customer represents, covenants, and warrants that Customer will use the Services only in compliance with Company’s standard published policies then in effect (the “Policy”) and all applicable laws and regulations. Customer hereby agrees to indemnify and hold harmless Company against any damages, losses, liabilities, settlements, and expenses (including without limitation costs and attorneys’ fees) in connection with any claim or action that arises from an alleged violation of the foregoing or otherwise from Customer’s use of Services. Although Company has no obligation to monitor Customer’s use of the Services, Company may do so and may </w:t>
+        <w:t xml:space="preserve">Customer will not, directly or indirectly: reverse engineer, decompile, disassemble or otherwise attempt to discover the source code, object code or underlying structure, ideas, know-how or algorithms relevant to the Services or any software, documentation or data related to the Services ("Software"); modify, translate, or create derivative works based on the Services or any Software (except to the extent expressly permitted by Company or authorized within the Services); use the Services or any Software for timesharing or service bureau purposes or otherwise for the benefit of a third; or remove any proprietary notices or labels. With respect to any Software that is distributed or provided to Customer for use on Customer premises or devices, Company hereby grants Customer a non-exclusive, non-transferable, non-sub licensable license to use such Software during the Term only in connection with the Services. Customer represents, covenants, and warrants that Customer will use the Services only in compliance with Company's standard published policies then in effect (the "Policy") and all applicable laws and regulations. Customer hereby agrees to indemnify and hold harmless Company against any damages, losses, liabilities, settlements, and expenses (including without limitation costs and attorneys' fees) in connection with any claim or action that arises from an alleged violation of the foregoing or otherwise from Customer's use of Services. Although Company has no obligation to monitor Customer's use of the Services, Company may do so and may </w:t>
       </w:r>
       <w:r>
         <w:lastRenderedPageBreak/>
-        <w:t>prohibit any use of the Services it believes may be (or alleged to be) in violation of the foregoing. Customer shall be responsible for obtaining and maintaining any equipment and ancillary services needed to connect to, access or otherwise use the Services, including, without limitation, modems, hardware, servers, software, operating systems, networking, web servers and the like (collectively, “Equipment”). Customer shall also be responsible for maintaining the security of the Equipment, Customer account, passwords (including but not limited to administrative and user passwords) and files, and for all uses of Customer account or the Equipment with or without Customer’s knowledge or consent.</w:t>
+        <w:t>prohibit any use of the Services it believes may be (or alleged to be) in violation of the foregoing. Customer shall be responsible for obtaining and maintaining any equipment and ancillary services needed to connect to, access or otherwise use the Services, including, without limitation, modems, hardware, servers, software, operating systems, networking, web servers and the like (collectively, "Equipment"). Customer shall also be responsible for maintaining the security of the Equipment, Customer account, passwords (including but not limited to administrative and user passwords) and files, and for all uses of Customer account or the Equipment with or without Customer's knowledge or consent.</w:t>
       </w:r>
     </w:p>
     <w:tbl>
@@ -1195,7 +1225,7 @@
           <w:sz w:val="24"/>
           <w:szCs w:val="24"/>
         </w:rPr>
-        <w:t xml:space="preserve">Each party (the “Receiving Party”) understands that the other party (the “Disclosing Party”) has disclosed or may disclose business, technical or financial information relating to the Disclosing Party’s business (hereinafter referred to as “Proprietary Information” of the Disclosing Party). Proprietary Information of Company includes non-public information regarding features, functionality and performance of the Service. Proprietary Information of Customer includes non-public data provided by Customer to Company to enable the provision of the Services (“Customer Data”). The Receiving Party agrees: (i) to take reasonable precautions to protect such Proprietary Information, and (ii) not to use (except in performance of the Services or as otherwise permitted herein) or divulge to any third person any such Proprietary Information. The Disclosing Party agrees that the foregoing shall not apply with respect to any information after five (5) years following the disclosure thereof or </w:t>
+        <w:t xml:space="preserve">Each party (the "Receiving Party") understands that the other party (the "Disclosing Party") has disclosed or may disclose business, technical or financial information relating to the Disclosing Party's business (hereinafter referred to as "Proprietary Information" of the Disclosing Party). Proprietary Information of Company includes non-public information regarding features, functionality and performance of the Service. Proprietary Information of Customer includes non-public data provided by Customer to Company to enable the provision of the Services ("Customer Data"). The Receiving Party agrees: (i) to take reasonable precautions to protect such Proprietary Information, and (ii) not to use (except in performance of the Services or as otherwise permitted herein) or divulge to any third person any such Proprietary Information. The Disclosing Party agrees that the foregoing shall not apply with respect to any information after five (5) years following the disclosure thereof or </w:t>
       </w:r>
     </w:p>
     <w:p>
@@ -1286,7 +1316,7 @@
           <w:sz w:val="24"/>
           <w:szCs w:val="24"/>
         </w:rPr>
-        <w:t>Customer will pay Company the then applicable fees described in the Order Form for the Services and Implementation Services in accordance with the terms therein (the “Fees”). If Customer’s use of the Services exceeds the Service Capacity set forth on the Order Form or otherwise requires the payment of additional fees (per the terms of this Agreement), Customer shall be billed for such usage and Customer agrees to pay the additional fees in the manner provided herein. Company reserves the right to change the Fees or applicable charges and to institute new charges and Fees at the end of the Initial Service Term or then-current renewal term, upon thirty (30) days prior notice to Customer (which may be sent by email). If Customer believes that Company has billed Customer incorrectly, Customer must contact Company no later than 60 days after the closing date on the first billing statement in which the error or problem appeared, in order to receive an adjustment or credit. Inquiries should be directed to Company’s customer support department. Company may choose to bill through an invoice, in which case, full payment for invoices issued in any given month must be received by Company thirty (30) days after the mailing date of the invoice. Unpaid amounts are subject to a finance charge of 1.5% per month on any outstanding balance, or the maximum permitted by law, whichever is lower, plus all expenses of collection and may result in immediate termination of Service. Customer shall be responsible for all taxes associated with Services other than U.S. taxes based on Company’s net income.</w:t>
+        <w:t>Customer will pay Company the then applicable fees described in the Order Form for the Services and Implementation Services in accordance with the terms therein (the "Fees"). If Customer's use of the Services exceeds the Service Capacity set forth on the Order Form or otherwise requires the payment of additional fees (per the terms of this Agreement), Customer shall be billed for such usage and Customer agrees to pay the additional fees in the manner provided herein. Company reserves the right to change the Fees or applicable charges and to institute new charges and Fees at the end of the Initial Service Term or then-current renewal term, upon thirty (30) days prior notice to Customer (which may be sent by email). If Customer believes that Company has billed Customer incorrectly, Customer must contact Company no later than 60 days after the closing date on the first billing statement in which the error or problem appeared, in order to receive an adjustment or credit. Inquiries should be directed to Company's customer support department. Company may choose to bill through an invoice, in which case, full payment for invoices issued in any given month must be received by Company thirty (30) days after the mailing date of the invoice. Unpaid amounts are subject to a finance charge of 1.5% per month on any outstanding balance, or the maximum permitted by law, whichever is lower, plus all expenses of collection and may result in immediate termination of Service. Customer shall be responsible for all taxes associated with Services other than U.S. taxes based on Company's net income.</w:t>
       </w:r>
     </w:p>
     <w:p>
@@ -1384,7 +1414,7 @@
           <w:sz w:val="24"/>
           <w:szCs w:val="24"/>
         </w:rPr>
-        <w:t>Subject to earlier termination as provided below, this Agreement is for the Initial Service Term as specified in the Order Form, and shall be automatically renewed for additional periods of the same duration as the Initial Service Term (collectively, the “Term”), unless either party requests termination at least thirty (30) days prior to the end of the then-current term.</w:t>
+        <w:t>Subject to earlier termination as provided below, this Agreement is for the Initial Service Term as specified in the Order Form, and shall be automatically renewed for additional periods of the same duration as the Initial Service Term (collectively, the "Term"), unless either party requests termination at least thirty (30) days prior to the end of the then-current term.</w:t>
       </w:r>
     </w:p>
     <w:p>
@@ -1406,7 +1436,7 @@
           <w:sz w:val="24"/>
           <w:szCs w:val="24"/>
         </w:rPr>
-        <w:t>In addition to any other remedies it may have, either party may also terminate this Agreement upon thirty (30) days’ notice (or without notice in the case of nonpayment), if the other party materially breaches any of the terms or conditions of this Agreement. Customer will pay in full for the Services up to and including the last day on which the Services are provided. All sections of this Agreement which by their nature should survive termination will survive termination, including, without limitation, accrued rights to payment, confidentiality obligations, warranty disclaimers, and limitations of liability.</w:t>
+        <w:t>In addition to any other remedies it may have, either party may also terminate this Agreement upon thirty (30) days' notice (or without notice in the case of nonpayment), if the other party materially breaches any of the terms or conditions of this Agreement. Customer will pay in full for the Services up to and including the last day on which the Services are provided. All sections of this Agreement which by their nature should survive termination will survive termination, including, without limitation, accrued rights to payment, confidentiality obligations, warranty disclaimers, and limitations of liability.</w:t>
       </w:r>
     </w:p>
     <w:p>
@@ -1474,7 +1504,7 @@
           <w:sz w:val="24"/>
           <w:szCs w:val="24"/>
         </w:rPr>
-        <w:t xml:space="preserve">Company shall use reasonable efforts consistent with prevailing industry standards to maintain the Services in a manner which minimizes errors and interruptions in the Services and shall perform the Implementation Services in a professional and workmanlike manner. Services may be temporarily unavailable for scheduled maintenance or for unscheduled emergency maintenance, either by Company or by third-party providers, or because of other causes beyond Company’s reasonable control, but Company shall use reasonable efforts to provide advance notice in writing or by e-mail of any scheduled service disruption. </w:t>
+        <w:t xml:space="preserve">Company shall use reasonable efforts consistent with prevailing industry standards to maintain the Services in a manner which minimizes errors and interruptions in the Services and shall perform the Implementation Services in a professional and workmanlike manner. Services may be temporarily unavailable for scheduled maintenance or for unscheduled emergency maintenance, either by Company or by third-party providers, or because of other causes beyond Company's reasonable control, but Company shall use reasonable efforts to provide advance notice in writing or by e-mail of any scheduled service disruption. </w:t>
       </w:r>
     </w:p>
     <w:p>
@@ -1507,7 +1537,7 @@
           <w:sz w:val="24"/>
           <w:szCs w:val="24"/>
         </w:rPr>
-        <w:t xml:space="preserve">HOWEVER, COMPANY DOES NOT WARRANT THAT THE SERVICES WILL BE UNINTERRUPTED OR ERROR FREE; NOR DOES IT MAKE ANY WARRANTY AS TO THE RESULTS THAT MAY BE OBTAINED FROM USE OF THE SERVICES. EXCEPT AS EXPRESSLY SET FORTH IN THIS SECTION, THE SERVICES AND IMPLEMENTATION SERVICES ARE PROVIDED “AS IS” AND COMPANY DISCLAIMS ALL WARRANTIES, EXPRESS OR IMPLIED, </w:t>
+        <w:t xml:space="preserve">HOWEVER, COMPANY DOES NOT WARRANT THAT THE SERVICES WILL BE UNINTERRUPTED OR ERROR FREE; NOR DOES IT MAKE ANY WARRANTY AS TO THE RESULTS THAT MAY BE OBTAINED FROM USE OF THE SERVICES. EXCEPT AS EXPRESSLY SET FORTH IN THIS SECTION, THE SERVICES AND IMPLEMENTATION SERVICES ARE PROVIDED "AS IS" AND COMPANY DISCLAIMS ALL WARRANTIES, EXPRESS OR IMPLIED, </w:t>
       </w:r>
       <w:r>
         <w:rPr>
@@ -1701,7 +1731,7 @@
           <w:sz w:val="24"/>
           <w:szCs w:val="24"/>
         </w:rPr>
-        <w:t>5) Where Customer continues allegedly infringing activity after being notified thereof or after being informed of modifications that would have avoided the alleged infringement, or (vi) where Customer’s use of the Service is not strictly in accordance with this Agreement. If, due to a claim of infringement, the Services are held by a court of competent jurisdiction to be or are believed by Company to be infringing, Company may, at its option and expense:</w:t>
+        <w:t>5) Where Customer continues allegedly infringing activity after being notified thereof or after being informed of modifications that would have avoided the alleged infringement, or (vi) where Customer's use of the Service is not strictly in accordance with this Agreement. If, due to a claim of infringement, the Services are held by a court of competent jurisdiction to be or are believed by Company to be infringing, Company may, at its option and expense:</w:t>
       </w:r>
     </w:p>
     <w:p>
@@ -1779,7 +1809,7 @@
           <w:sz w:val="24"/>
           <w:szCs w:val="24"/>
         </w:rPr>
-        <w:t>C. If neither of the foregoing is commercially practicable, terminate this Agreement and Customer’s rights hereunder and provide Customer a refund of any prepaid, unused fees for the Service.</w:t>
+        <w:t>C. If neither of the foregoing is commercially practicable, terminate this Agreement and Customer's rights hereunder and provide Customer a refund of any prepaid, unused fees for the Service.</w:t>
       </w:r>
     </w:p>
     <w:p>
@@ -1925,7 +1955,7 @@
           <w:sz w:val="24"/>
           <w:szCs w:val="24"/>
         </w:rPr>
-        <w:t>B) CUSTOMER DATA WILL BE PURGED PERMANENTLY FROM CLOUDFUZE EQUIPMENT AFTER 30 DAYS OF THE COMPLETION OF ‘ONE-TIME’ AND/OR ‘DELTA’ MIGRATION. AFTER THE PURGE, CLOUDFUZE, INC WILL NO LONGER BE RESPONSIBLE FOR ANY MORE MIGRATIONS UNDER THIS SERVICE AGREEMENT AND/OR CUSTOMER DATA RETRIEVAL</w:t>
+        <w:t>B) CUSTOMER DATA WILL BE PURGED PERMANENTLY FROM CLOUDFUZE EQUIPMENT AFTER 30 DAYS OF THE COMPLETION OF 'ONE-TIME' AND/OR 'DELTA' MIGRATION. AFTER THE PURGE, CLOUDFUZE, INC WILL NO LONGER BE RESPONSIBLE FOR ANY MORE MIGRATIONS UNDER THIS SERVICE AGREEMENT AND/OR CUSTOMER DATA RETRIEVAL</w:t>
       </w:r>
     </w:p>
     <w:p>
@@ -1950,7 +1980,7 @@
           <w:sz w:val="24"/>
           <w:szCs w:val="24"/>
         </w:rPr>
-        <w:t>C) FOR ANY DELAY, FAILURE, OR INABILITY TO PERFORM RESULTING FROM CHANGES, MODIFICATIONS, OR DISCONTINUATION OF THIRD-PARTY PROVIDER APIs OR FEATURES, WHICH ARE OUTSIDE COMPANY’S CONTROL.</w:t>
+        <w:t>C) FOR ANY DELAY, FAILURE, OR INABILITY TO PERFORM RESULTING FROM CHANGES, MODIFICATIONS, OR DISCONTINUATION OF THIRD-PARTY PROVIDER APIs OR FEATURES, WHICH ARE OUTSIDE COMPANY'S CONTROL.</w:t>
       </w:r>
     </w:p>
     <w:p>
@@ -1974,7 +2004,7 @@
           <w:sz w:val="24"/>
           <w:szCs w:val="24"/>
         </w:rPr>
-        <w:t>(D) FOR ANY INDIRECT, EXEMPLARY, INCIDENTAL, SPECIAL OR CONSEQUENTIAL DAMAGES. (E) FOR ANY MATTER BEYOND COMPANY’S REASONABLE CONTROL. OR</w:t>
+        <w:t>(D) FOR ANY INDIRECT, EXEMPLARY, INCIDENTAL, SPECIAL OR CONSEQUENTIAL DAMAGES. (E) FOR ANY MATTER BEYOND COMPANY'S REASONABLE CONTROL. OR</w:t>
       </w:r>
     </w:p>
     <w:p>
@@ -2088,7 +2118,7 @@
           <w:sz w:val="24"/>
           <w:szCs w:val="24"/>
         </w:rPr>
-        <w:t>If any provision of this Agreement is found to be unenforceable or invalid, that provision will be limited or eliminated to the minimum extent necessary so that this Agreement will otherwise remain in full force and effect and enforceable. This Agreement is not assignable, transferable or sub-licensable by Customer except with Company’s prior written consent. Company may transfer and assign any of its rights and obligations under this Agreement without consent. This Agreement is the complete and exclusive statement of the mutual understanding of the parties and supersedes and cancels all previous written and oral agreements, communications and other understandings relating to the subject matter of this Agreement, and that all waivers and modifications must be in a writing signed by both parties, except as otherwise provided herein. No agency, partnership, joint venture, or employment is created as a result of this Agreement and Customer does not have any authority of any kind to bind Company in any respect whatsoever. In any action or proceeding to enforce rights under this Agreement, the prevailing party will be entitled to recover costs and attorneys’ fees. All notices under this Agreement will be in writing and will be deemed to have been duly given when received, if personally delivered; when receipt is electronically confirmed, if transmitted by facsimile or e-mail; the day after it is sent, if sent for next day delivery by recognized overnight delivery service; and upon receipt, if sent by certified or registered mail, return receipt requested. This Agreement shall be governed by the laws of the State of North Carolina without regard to its conflict of law's provisions. The parties shall work together in good faith to issue a least one mutually agreed upon press release within 90 days of the Effective Date, and Customer otherwise agrees to reasonably cooperate with Company to serve as a reference account up.</w:t>
+        <w:t>If any provision of this Agreement is found to be unenforceable or invalid, that provision will be limited or eliminated to the minimum extent necessary so that this Agreement will otherwise remain in full force and effect and enforceable. This Agreement is not assignable, transferable or sub-licensable by Customer except with Company's prior written consent. Company may transfer and assign any of its rights and obligations under this Agreement without consent. This Agreement is the complete and exclusive statement of the mutual understanding of the parties and supersedes and cancels all previous written and oral agreements, communications and other understandings relating to the subject matter of this Agreement, and that all waivers and modifications must be in a writing signed by both parties, except as otherwise provided herein. No agency, partnership, joint venture, or employment is created as a result of this Agreement and Customer does not have any authority of any kind to bind Company in any respect whatsoever. In any action or proceeding to enforce rights under this Agreement, the prevailing party will be entitled to recover costs and attorneys' fees. All notices under this Agreement will be in writing and will be deemed to have been duly given when received, if personally delivered; when receipt is electronically confirmed, if transmitted by facsimile or e-mail; the day after it is sent, if sent for next day delivery by recognized overnight delivery service; and upon receipt, if sent by certified or registered mail, return receipt requested. This Agreement shall be governed by the laws of the State of North Carolina without regard to its conflict of law's provisions. The parties shall work together in good faith to issue a least one mutually agreed upon press release within 90 days of the Effective Date, and Customer otherwise agrees to reasonably cooperate with Company to serve as a reference account up.</w:t>
       </w:r>
     </w:p>
     <w:tbl>
@@ -3666,7 +3696,7 @@
 </w:document>
 </file>
 
-<file path=word/endnotes.xml><?xml version="1.0" encoding="utf-8"?>
+<file path=word\endnotes.xml><?xml version="1.0" encoding="utf-8"?>
 <w:endnotes xmlns:wpc="http://schemas.microsoft.com/office/word/2010/wordprocessingCanvas" xmlns:cx="http://schemas.microsoft.com/office/drawing/2014/chartex" xmlns:cx1="http://schemas.microsoft.com/office/drawing/2015/9/8/chartex" xmlns:cx2="http://schemas.microsoft.com/office/drawing/2015/10/21/chartex" xmlns:cx3="http://schemas.microsoft.com/office/drawing/2016/5/9/chartex" xmlns:cx4="http://schemas.microsoft.com/office/drawing/2016/5/10/chartex" xmlns:cx5="http://schemas.microsoft.com/office/drawing/2016/5/11/chartex" xmlns:cx6="http://schemas.microsoft.com/office/drawing/2016/5/12/chartex" xmlns:cx7="http://schemas.microsoft.com/office/drawing/2016/5/13/chartex" xmlns:cx8="http://schemas.microsoft.com/office/drawing/2016/5/14/chartex" xmlns:mc="http://schemas.openxmlformats.org/markup-compatibility/2006" xmlns:aink="http://schemas.microsoft.com/office/drawing/2016/ink" xmlns:am3d="http://schemas.microsoft.com/office/drawing/2017/model3d" xmlns:o="urn:schemas-microsoft-com:office:office" xmlns:oel="http://schemas.microsoft.com/office/2019/extlst" xmlns:r="http://schemas.openxmlformats.org/officeDocument/2006/relationships" xmlns:m="http://schemas.openxmlformats.org/officeDocument/2006/math" xmlns:v="urn:schemas-microsoft-com:vml" xmlns:wp14="http://schemas.microsoft.com/office/word/2010/wordprocessingDrawing" xmlns:wp="http://schemas.openxmlformats.org/drawingml/2006/wordprocessingDrawing" xmlns:w10="urn:schemas-microsoft-com:office:word" xmlns:w="http://schemas.openxmlformats.org/wordprocessingml/2006/main" xmlns:w14="http://schemas.microsoft.com/office/word/2010/wordml" xmlns:w15="http://schemas.microsoft.com/office/word/2012/wordml" xmlns:w16cex="http://schemas.microsoft.com/office/word/2018/wordml/cex" xmlns:w16cid="http://schemas.microsoft.com/office/word/2016/wordml/cid" xmlns:w16="http://schemas.microsoft.com/office/word/2018/wordml" xmlns:w16du="http://schemas.microsoft.com/office/word/2023/wordml/word16du" xmlns:w16sdtdh="http://schemas.microsoft.com/office/word/2020/wordml/sdtdatahash" xmlns:w16sdtfl="http://schemas.microsoft.com/office/word/2024/wordml/sdtformatlock" xmlns:w16se="http://schemas.microsoft.com/office/word/2015/wordml/symex" xmlns:wpg="http://schemas.microsoft.com/office/word/2010/wordprocessingGroup" xmlns:wpi="http://schemas.microsoft.com/office/word/2010/wordprocessingInk" xmlns:wne="http://schemas.microsoft.com/office/word/2006/wordml" xmlns:wps="http://schemas.microsoft.com/office/word/2010/wordprocessingShape" mc:Ignorable="w14 w15 w16se w16cid w16 w16cex w16sdtdh w16sdtfl w16du wp14">
   <w:endnote w:type="separator" w:id="-1">
     <w:p>
@@ -3691,7 +3721,59 @@
 </w:endnotes>
 </file>
 
-<file path=word/footer1.xml><?xml version="1.0" encoding="utf-8"?>
+<file path=word\fontTable.xml><?xml version="1.0" encoding="utf-8"?>
+<w:fonts xmlns:mc="http://schemas.openxmlformats.org/markup-compatibility/2006" xmlns:r="http://schemas.openxmlformats.org/officeDocument/2006/relationships" xmlns:w="http://schemas.openxmlformats.org/wordprocessingml/2006/main" xmlns:w14="http://schemas.microsoft.com/office/word/2010/wordml" xmlns:w15="http://schemas.microsoft.com/office/word/2012/wordml" xmlns:w16cex="http://schemas.microsoft.com/office/word/2018/wordml/cex" xmlns:w16cid="http://schemas.microsoft.com/office/word/2016/wordml/cid" xmlns:w16="http://schemas.microsoft.com/office/word/2018/wordml" xmlns:w16du="http://schemas.microsoft.com/office/word/2023/wordml/word16du" xmlns:w16sdtdh="http://schemas.microsoft.com/office/word/2020/wordml/sdtdatahash" xmlns:w16sdtfl="http://schemas.microsoft.com/office/word/2024/wordml/sdtformatlock" xmlns:w16se="http://schemas.microsoft.com/office/word/2015/wordml/symex" mc:Ignorable="w14 w15 w16se w16cid w16 w16cex w16sdtdh w16sdtfl w16du">
+  <w:font w:name="Arial">
+    <w:panose1 w:val="020B0604020202020204"/>
+    <w:charset w:val="00"/>
+    <w:family w:val="swiss"/>
+    <w:pitch w:val="variable"/>
+    <w:sig w:usb0="E0002EFF" w:usb1="C000785B" w:usb2="00000009" w:usb3="00000000" w:csb0="000001FF" w:csb1="00000000"/>
+  </w:font>
+  <w:font w:name="Times New Roman">
+    <w:panose1 w:val="02020603050405020304"/>
+    <w:charset w:val="00"/>
+    <w:family w:val="roman"/>
+    <w:pitch w:val="variable"/>
+    <w:sig w:usb0="E0002EFF" w:usb1="C000785B" w:usb2="00000009" w:usb3="00000000" w:csb0="000001FF" w:csb1="00000000"/>
+  </w:font>
+  <w:font w:name="Symbol">
+    <w:panose1 w:val="05050102010706020507"/>
+    <w:charset w:val="02"/>
+    <w:family w:val="roman"/>
+    <w:pitch w:val="variable"/>
+    <w:sig w:usb0="00000000" w:usb1="10000000" w:usb2="00000000" w:usb3="00000000" w:csb0="80000000" w:csb1="00000000"/>
+  </w:font>
+  <w:font w:name="Courier New">
+    <w:panose1 w:val="02070309020205020404"/>
+    <w:charset w:val="00"/>
+    <w:family w:val="modern"/>
+    <w:pitch w:val="fixed"/>
+    <w:sig w:usb0="E0002EFF" w:usb1="C0007843" w:usb2="00000009" w:usb3="00000000" w:csb0="000001FF" w:csb1="00000000"/>
+  </w:font>
+  <w:font w:name="Wingdings">
+    <w:panose1 w:val="05000000000000000000"/>
+    <w:charset w:val="02"/>
+    <w:family w:val="auto"/>
+    <w:pitch w:val="variable"/>
+    <w:sig w:usb0="00000000" w:usb1="10000000" w:usb2="00000000" w:usb3="00000000" w:csb0="80000000" w:csb1="00000000"/>
+  </w:font>
+  <w:font w:name="Aptos">
+    <w:charset w:val="00"/>
+    <w:family w:val="swiss"/>
+    <w:pitch w:val="variable"/>
+    <w:sig w:usb0="20000287" w:usb1="00000003" w:usb2="00000000" w:usb3="00000000" w:csb0="0000019F" w:csb1="00000000"/>
+  </w:font>
+  <w:font w:name="Aptos Display">
+    <w:charset w:val="00"/>
+    <w:family w:val="swiss"/>
+    <w:pitch w:val="variable"/>
+    <w:sig w:usb0="20000287" w:usb1="00000003" w:usb2="00000000" w:usb3="00000000" w:csb0="0000019F" w:csb1="00000000"/>
+  </w:font>
+</w:fonts>
+</file>
+
+<file path=word\footer1.xml><?xml version="1.0" encoding="utf-8"?>
 <w:ftr xmlns:wpc="http://schemas.microsoft.com/office/word/2010/wordprocessingCanvas" xmlns:cx="http://schemas.microsoft.com/office/drawing/2014/chartex" xmlns:cx1="http://schemas.microsoft.com/office/drawing/2015/9/8/chartex" xmlns:cx2="http://schemas.microsoft.com/office/drawing/2015/10/21/chartex" xmlns:cx3="http://schemas.microsoft.com/office/drawing/2016/5/9/chartex" xmlns:cx4="http://schemas.microsoft.com/office/drawing/2016/5/10/chartex" xmlns:cx5="http://schemas.microsoft.com/office/drawing/2016/5/11/chartex" xmlns:cx6="http://schemas.microsoft.com/office/drawing/2016/5/12/chartex" xmlns:cx7="http://schemas.microsoft.com/office/drawing/2016/5/13/chartex" xmlns:cx8="http://schemas.microsoft.com/office/drawing/2016/5/14/chartex" xmlns:mc="http://schemas.openxmlformats.org/markup-compatibility/2006" xmlns:aink="http://schemas.microsoft.com/office/drawing/2016/ink" xmlns:am3d="http://schemas.microsoft.com/office/drawing/2017/model3d" xmlns:o="urn:schemas-microsoft-com:office:office" xmlns:oel="http://schemas.microsoft.com/office/2019/extlst" xmlns:r="http://schemas.openxmlformats.org/officeDocument/2006/relationships" xmlns:m="http://schemas.openxmlformats.org/officeDocument/2006/math" xmlns:v="urn:schemas-microsoft-com:vml" xmlns:wp14="http://schemas.microsoft.com/office/word/2010/wordprocessingDrawing" xmlns:wp="http://schemas.openxmlformats.org/drawingml/2006/wordprocessingDrawing" xmlns:w10="urn:schemas-microsoft-com:office:word" xmlns:w="http://schemas.openxmlformats.org/wordprocessingml/2006/main" xmlns:w14="http://schemas.microsoft.com/office/word/2010/wordml" xmlns:w15="http://schemas.microsoft.com/office/word/2012/wordml" xmlns:w16cex="http://schemas.microsoft.com/office/word/2018/wordml/cex" xmlns:w16cid="http://schemas.microsoft.com/office/word/2016/wordml/cid" xmlns:w16="http://schemas.microsoft.com/office/word/2018/wordml" xmlns:w16du="http://schemas.microsoft.com/office/word/2023/wordml/word16du" xmlns:w16sdtdh="http://schemas.microsoft.com/office/word/2020/wordml/sdtdatahash" xmlns:w16sdtfl="http://schemas.microsoft.com/office/word/2024/wordml/sdtformatlock" xmlns:w16se="http://schemas.microsoft.com/office/word/2015/wordml/symex" xmlns:wpg="http://schemas.microsoft.com/office/word/2010/wordprocessingGroup" xmlns:wpi="http://schemas.microsoft.com/office/word/2010/wordprocessingInk" xmlns:wne="http://schemas.microsoft.com/office/word/2006/wordml" xmlns:wps="http://schemas.microsoft.com/office/word/2010/wordprocessingShape" mc:Ignorable="w14 w15 w16se w16cid w16 w16cex w16sdtdh w16sdtfl w16du wp14">
   <w:p>
     <w:pPr>
@@ -3806,7 +3888,7 @@
 </w:ftr>
 </file>
 
-<file path=word/footer2.xml><?xml version="1.0" encoding="utf-8"?>
+<file path=word\footer2.xml><?xml version="1.0" encoding="utf-8"?>
 <w:ftr xmlns:wpc="http://schemas.microsoft.com/office/word/2010/wordprocessingCanvas" xmlns:cx="http://schemas.microsoft.com/office/drawing/2014/chartex" xmlns:cx1="http://schemas.microsoft.com/office/drawing/2015/9/8/chartex" xmlns:cx2="http://schemas.microsoft.com/office/drawing/2015/10/21/chartex" xmlns:cx3="http://schemas.microsoft.com/office/drawing/2016/5/9/chartex" xmlns:cx4="http://schemas.microsoft.com/office/drawing/2016/5/10/chartex" xmlns:cx5="http://schemas.microsoft.com/office/drawing/2016/5/11/chartex" xmlns:cx6="http://schemas.microsoft.com/office/drawing/2016/5/12/chartex" xmlns:cx7="http://schemas.microsoft.com/office/drawing/2016/5/13/chartex" xmlns:cx8="http://schemas.microsoft.com/office/drawing/2016/5/14/chartex" xmlns:mc="http://schemas.openxmlformats.org/markup-compatibility/2006" xmlns:aink="http://schemas.microsoft.com/office/drawing/2016/ink" xmlns:am3d="http://schemas.microsoft.com/office/drawing/2017/model3d" xmlns:o="urn:schemas-microsoft-com:office:office" xmlns:oel="http://schemas.microsoft.com/office/2019/extlst" xmlns:r="http://schemas.openxmlformats.org/officeDocument/2006/relationships" xmlns:m="http://schemas.openxmlformats.org/officeDocument/2006/math" xmlns:v="urn:schemas-microsoft-com:vml" xmlns:wp14="http://schemas.microsoft.com/office/word/2010/wordprocessingDrawing" xmlns:wp="http://schemas.openxmlformats.org/drawingml/2006/wordprocessingDrawing" xmlns:w10="urn:schemas-microsoft-com:office:word" xmlns:w="http://schemas.openxmlformats.org/wordprocessingml/2006/main" xmlns:w14="http://schemas.microsoft.com/office/word/2010/wordml" xmlns:w15="http://schemas.microsoft.com/office/word/2012/wordml" xmlns:w16cex="http://schemas.microsoft.com/office/word/2018/wordml/cex" xmlns:w16cid="http://schemas.microsoft.com/office/word/2016/wordml/cid" xmlns:w16="http://schemas.microsoft.com/office/word/2018/wordml" xmlns:w16du="http://schemas.microsoft.com/office/word/2023/wordml/word16du" xmlns:w16sdtdh="http://schemas.microsoft.com/office/word/2020/wordml/sdtdatahash" xmlns:w16sdtfl="http://schemas.microsoft.com/office/word/2024/wordml/sdtformatlock" xmlns:w16se="http://schemas.microsoft.com/office/word/2015/wordml/symex" xmlns:wpg="http://schemas.microsoft.com/office/word/2010/wordprocessingGroup" xmlns:wpi="http://schemas.microsoft.com/office/word/2010/wordprocessingInk" xmlns:wne="http://schemas.microsoft.com/office/word/2006/wordml" xmlns:wps="http://schemas.microsoft.com/office/word/2010/wordprocessingShape" mc:Ignorable="w14 w15 w16se w16cid w16 w16cex w16sdtdh w16sdtfl w16du wp14">
   <w:p>
     <w:pPr>
@@ -3921,7 +4003,7 @@
 </w:ftr>
 </file>
 
-<file path=word/footer3.xml><?xml version="1.0" encoding="utf-8"?>
+<file path=word\footer3.xml><?xml version="1.0" encoding="utf-8"?>
 <w:ftr xmlns:wpc="http://schemas.microsoft.com/office/word/2010/wordprocessingCanvas" xmlns:cx="http://schemas.microsoft.com/office/drawing/2014/chartex" xmlns:cx1="http://schemas.microsoft.com/office/drawing/2015/9/8/chartex" xmlns:cx2="http://schemas.microsoft.com/office/drawing/2015/10/21/chartex" xmlns:cx3="http://schemas.microsoft.com/office/drawing/2016/5/9/chartex" xmlns:cx4="http://schemas.microsoft.com/office/drawing/2016/5/10/chartex" xmlns:cx5="http://schemas.microsoft.com/office/drawing/2016/5/11/chartex" xmlns:cx6="http://schemas.microsoft.com/office/drawing/2016/5/12/chartex" xmlns:cx7="http://schemas.microsoft.com/office/drawing/2016/5/13/chartex" xmlns:cx8="http://schemas.microsoft.com/office/drawing/2016/5/14/chartex" xmlns:mc="http://schemas.openxmlformats.org/markup-compatibility/2006" xmlns:aink="http://schemas.microsoft.com/office/drawing/2016/ink" xmlns:am3d="http://schemas.microsoft.com/office/drawing/2017/model3d" xmlns:o="urn:schemas-microsoft-com:office:office" xmlns:oel="http://schemas.microsoft.com/office/2019/extlst" xmlns:r="http://schemas.openxmlformats.org/officeDocument/2006/relationships" xmlns:m="http://schemas.openxmlformats.org/officeDocument/2006/math" xmlns:v="urn:schemas-microsoft-com:vml" xmlns:wp14="http://schemas.microsoft.com/office/word/2010/wordprocessingDrawing" xmlns:wp="http://schemas.openxmlformats.org/drawingml/2006/wordprocessingDrawing" xmlns:w10="urn:schemas-microsoft-com:office:word" xmlns:w="http://schemas.openxmlformats.org/wordprocessingml/2006/main" xmlns:w14="http://schemas.microsoft.com/office/word/2010/wordml" xmlns:w15="http://schemas.microsoft.com/office/word/2012/wordml" xmlns:w16cex="http://schemas.microsoft.com/office/word/2018/wordml/cex" xmlns:w16cid="http://schemas.microsoft.com/office/word/2016/wordml/cid" xmlns:w16="http://schemas.microsoft.com/office/word/2018/wordml" xmlns:w16du="http://schemas.microsoft.com/office/word/2023/wordml/word16du" xmlns:w16sdtdh="http://schemas.microsoft.com/office/word/2020/wordml/sdtdatahash" xmlns:w16sdtfl="http://schemas.microsoft.com/office/word/2024/wordml/sdtformatlock" xmlns:w16se="http://schemas.microsoft.com/office/word/2015/wordml/symex" xmlns:wpg="http://schemas.microsoft.com/office/word/2010/wordprocessingGroup" xmlns:wpi="http://schemas.microsoft.com/office/word/2010/wordprocessingInk" xmlns:wne="http://schemas.microsoft.com/office/word/2006/wordml" xmlns:wps="http://schemas.microsoft.com/office/word/2010/wordprocessingShape" mc:Ignorable="w14 w15 w16se w16cid w16 w16cex w16sdtdh w16sdtfl w16du wp14">
   <w:p>
     <w:pPr>
@@ -4036,7 +4118,7 @@
 </w:ftr>
 </file>
 
-<file path=word/footer4.xml><?xml version="1.0" encoding="utf-8"?>
+<file path=word\footer4.xml><?xml version="1.0" encoding="utf-8"?>
 <w:ftr xmlns:wpc="http://schemas.microsoft.com/office/word/2010/wordprocessingCanvas" xmlns:cx="http://schemas.microsoft.com/office/drawing/2014/chartex" xmlns:cx1="http://schemas.microsoft.com/office/drawing/2015/9/8/chartex" xmlns:cx2="http://schemas.microsoft.com/office/drawing/2015/10/21/chartex" xmlns:cx3="http://schemas.microsoft.com/office/drawing/2016/5/9/chartex" xmlns:cx4="http://schemas.microsoft.com/office/drawing/2016/5/10/chartex" xmlns:cx5="http://schemas.microsoft.com/office/drawing/2016/5/11/chartex" xmlns:cx6="http://schemas.microsoft.com/office/drawing/2016/5/12/chartex" xmlns:cx7="http://schemas.microsoft.com/office/drawing/2016/5/13/chartex" xmlns:cx8="http://schemas.microsoft.com/office/drawing/2016/5/14/chartex" xmlns:mc="http://schemas.openxmlformats.org/markup-compatibility/2006" xmlns:aink="http://schemas.microsoft.com/office/drawing/2016/ink" xmlns:am3d="http://schemas.microsoft.com/office/drawing/2017/model3d" xmlns:o="urn:schemas-microsoft-com:office:office" xmlns:oel="http://schemas.microsoft.com/office/2019/extlst" xmlns:r="http://schemas.openxmlformats.org/officeDocument/2006/relationships" xmlns:m="http://schemas.openxmlformats.org/officeDocument/2006/math" xmlns:v="urn:schemas-microsoft-com:vml" xmlns:wp14="http://schemas.microsoft.com/office/word/2010/wordprocessingDrawing" xmlns:wp="http://schemas.openxmlformats.org/drawingml/2006/wordprocessingDrawing" xmlns:w10="urn:schemas-microsoft-com:office:word" xmlns:w="http://schemas.openxmlformats.org/wordprocessingml/2006/main" xmlns:w14="http://schemas.microsoft.com/office/word/2010/wordml" xmlns:w15="http://schemas.microsoft.com/office/word/2012/wordml" xmlns:w16cex="http://schemas.microsoft.com/office/word/2018/wordml/cex" xmlns:w16cid="http://schemas.microsoft.com/office/word/2016/wordml/cid" xmlns:w16="http://schemas.microsoft.com/office/word/2018/wordml" xmlns:w16du="http://schemas.microsoft.com/office/word/2023/wordml/word16du" xmlns:w16sdtdh="http://schemas.microsoft.com/office/word/2020/wordml/sdtdatahash" xmlns:w16sdtfl="http://schemas.microsoft.com/office/word/2024/wordml/sdtformatlock" xmlns:w16se="http://schemas.microsoft.com/office/word/2015/wordml/symex" xmlns:wpg="http://schemas.microsoft.com/office/word/2010/wordprocessingGroup" xmlns:wpi="http://schemas.microsoft.com/office/word/2010/wordprocessingInk" xmlns:wne="http://schemas.microsoft.com/office/word/2006/wordml" xmlns:wps="http://schemas.microsoft.com/office/word/2010/wordprocessingShape" mc:Ignorable="w14 w15 w16se w16cid w16 w16cex w16sdtdh w16sdtfl w16du wp14">
   <w:p>
     <w:pPr>
@@ -4151,7 +4233,7 @@
 </w:ftr>
 </file>
 
-<file path=word/footer5.xml><?xml version="1.0" encoding="utf-8"?>
+<file path=word\footer5.xml><?xml version="1.0" encoding="utf-8"?>
 <w:ftr xmlns:wpc="http://schemas.microsoft.com/office/word/2010/wordprocessingCanvas" xmlns:cx="http://schemas.microsoft.com/office/drawing/2014/chartex" xmlns:cx1="http://schemas.microsoft.com/office/drawing/2015/9/8/chartex" xmlns:cx2="http://schemas.microsoft.com/office/drawing/2015/10/21/chartex" xmlns:cx3="http://schemas.microsoft.com/office/drawing/2016/5/9/chartex" xmlns:cx4="http://schemas.microsoft.com/office/drawing/2016/5/10/chartex" xmlns:cx5="http://schemas.microsoft.com/office/drawing/2016/5/11/chartex" xmlns:cx6="http://schemas.microsoft.com/office/drawing/2016/5/12/chartex" xmlns:cx7="http://schemas.microsoft.com/office/drawing/2016/5/13/chartex" xmlns:cx8="http://schemas.microsoft.com/office/drawing/2016/5/14/chartex" xmlns:mc="http://schemas.openxmlformats.org/markup-compatibility/2006" xmlns:aink="http://schemas.microsoft.com/office/drawing/2016/ink" xmlns:am3d="http://schemas.microsoft.com/office/drawing/2017/model3d" xmlns:o="urn:schemas-microsoft-com:office:office" xmlns:oel="http://schemas.microsoft.com/office/2019/extlst" xmlns:r="http://schemas.openxmlformats.org/officeDocument/2006/relationships" xmlns:m="http://schemas.openxmlformats.org/officeDocument/2006/math" xmlns:v="urn:schemas-microsoft-com:vml" xmlns:wp14="http://schemas.microsoft.com/office/word/2010/wordprocessingDrawing" xmlns:wp="http://schemas.openxmlformats.org/drawingml/2006/wordprocessingDrawing" xmlns:w10="urn:schemas-microsoft-com:office:word" xmlns:w="http://schemas.openxmlformats.org/wordprocessingml/2006/main" xmlns:w14="http://schemas.microsoft.com/office/word/2010/wordml" xmlns:w15="http://schemas.microsoft.com/office/word/2012/wordml" xmlns:w16cex="http://schemas.microsoft.com/office/word/2018/wordml/cex" xmlns:w16cid="http://schemas.microsoft.com/office/word/2016/wordml/cid" xmlns:w16="http://schemas.microsoft.com/office/word/2018/wordml" xmlns:w16du="http://schemas.microsoft.com/office/word/2023/wordml/word16du" xmlns:w16sdtdh="http://schemas.microsoft.com/office/word/2020/wordml/sdtdatahash" xmlns:w16sdtfl="http://schemas.microsoft.com/office/word/2024/wordml/sdtformatlock" xmlns:w16se="http://schemas.microsoft.com/office/word/2015/wordml/symex" xmlns:wpg="http://schemas.microsoft.com/office/word/2010/wordprocessingGroup" xmlns:wpi="http://schemas.microsoft.com/office/word/2010/wordprocessingInk" xmlns:wne="http://schemas.microsoft.com/office/word/2006/wordml" xmlns:wps="http://schemas.microsoft.com/office/word/2010/wordprocessingShape" mc:Ignorable="w14 w15 w16se w16cid w16 w16cex w16sdtdh w16sdtfl w16du wp14">
   <w:p>
     <w:pPr>
@@ -4266,7 +4348,7 @@
 </w:ftr>
 </file>
 
-<file path=word/footer6.xml><?xml version="1.0" encoding="utf-8"?>
+<file path=word\footer6.xml><?xml version="1.0" encoding="utf-8"?>
 <w:ftr xmlns:wpc="http://schemas.microsoft.com/office/word/2010/wordprocessingCanvas" xmlns:cx="http://schemas.microsoft.com/office/drawing/2014/chartex" xmlns:cx1="http://schemas.microsoft.com/office/drawing/2015/9/8/chartex" xmlns:cx2="http://schemas.microsoft.com/office/drawing/2015/10/21/chartex" xmlns:cx3="http://schemas.microsoft.com/office/drawing/2016/5/9/chartex" xmlns:cx4="http://schemas.microsoft.com/office/drawing/2016/5/10/chartex" xmlns:cx5="http://schemas.microsoft.com/office/drawing/2016/5/11/chartex" xmlns:cx6="http://schemas.microsoft.com/office/drawing/2016/5/12/chartex" xmlns:cx7="http://schemas.microsoft.com/office/drawing/2016/5/13/chartex" xmlns:cx8="http://schemas.microsoft.com/office/drawing/2016/5/14/chartex" xmlns:mc="http://schemas.openxmlformats.org/markup-compatibility/2006" xmlns:aink="http://schemas.microsoft.com/office/drawing/2016/ink" xmlns:am3d="http://schemas.microsoft.com/office/drawing/2017/model3d" xmlns:o="urn:schemas-microsoft-com:office:office" xmlns:oel="http://schemas.microsoft.com/office/2019/extlst" xmlns:r="http://schemas.openxmlformats.org/officeDocument/2006/relationships" xmlns:m="http://schemas.openxmlformats.org/officeDocument/2006/math" xmlns:v="urn:schemas-microsoft-com:vml" xmlns:wp14="http://schemas.microsoft.com/office/word/2010/wordprocessingDrawing" xmlns:wp="http://schemas.openxmlformats.org/drawingml/2006/wordprocessingDrawing" xmlns:w10="urn:schemas-microsoft-com:office:word" xmlns:w="http://schemas.openxmlformats.org/wordprocessingml/2006/main" xmlns:w14="http://schemas.microsoft.com/office/word/2010/wordml" xmlns:w15="http://schemas.microsoft.com/office/word/2012/wordml" xmlns:w16cex="http://schemas.microsoft.com/office/word/2018/wordml/cex" xmlns:w16cid="http://schemas.microsoft.com/office/word/2016/wordml/cid" xmlns:w16="http://schemas.microsoft.com/office/word/2018/wordml" xmlns:w16du="http://schemas.microsoft.com/office/word/2023/wordml/word16du" xmlns:w16sdtdh="http://schemas.microsoft.com/office/word/2020/wordml/sdtdatahash" xmlns:w16sdtfl="http://schemas.microsoft.com/office/word/2024/wordml/sdtformatlock" xmlns:w16se="http://schemas.microsoft.com/office/word/2015/wordml/symex" xmlns:wpg="http://schemas.microsoft.com/office/word/2010/wordprocessingGroup" xmlns:wpi="http://schemas.microsoft.com/office/word/2010/wordprocessingInk" xmlns:wne="http://schemas.microsoft.com/office/word/2006/wordml" xmlns:wps="http://schemas.microsoft.com/office/word/2010/wordprocessingShape" mc:Ignorable="w14 w15 w16se w16cid w16 w16cex w16sdtdh w16sdtfl w16du wp14">
   <w:p>
     <w:pPr>
@@ -4381,7 +4463,7 @@
 </w:ftr>
 </file>
 
-<file path=word/footer7.xml><?xml version="1.0" encoding="utf-8"?>
+<file path=word\footer7.xml><?xml version="1.0" encoding="utf-8"?>
 <w:ftr xmlns:wpc="http://schemas.microsoft.com/office/word/2010/wordprocessingCanvas" xmlns:cx="http://schemas.microsoft.com/office/drawing/2014/chartex" xmlns:cx1="http://schemas.microsoft.com/office/drawing/2015/9/8/chartex" xmlns:cx2="http://schemas.microsoft.com/office/drawing/2015/10/21/chartex" xmlns:cx3="http://schemas.microsoft.com/office/drawing/2016/5/9/chartex" xmlns:cx4="http://schemas.microsoft.com/office/drawing/2016/5/10/chartex" xmlns:cx5="http://schemas.microsoft.com/office/drawing/2016/5/11/chartex" xmlns:cx6="http://schemas.microsoft.com/office/drawing/2016/5/12/chartex" xmlns:cx7="http://schemas.microsoft.com/office/drawing/2016/5/13/chartex" xmlns:cx8="http://schemas.microsoft.com/office/drawing/2016/5/14/chartex" xmlns:mc="http://schemas.openxmlformats.org/markup-compatibility/2006" xmlns:aink="http://schemas.microsoft.com/office/drawing/2016/ink" xmlns:am3d="http://schemas.microsoft.com/office/drawing/2017/model3d" xmlns:o="urn:schemas-microsoft-com:office:office" xmlns:oel="http://schemas.microsoft.com/office/2019/extlst" xmlns:r="http://schemas.openxmlformats.org/officeDocument/2006/relationships" xmlns:m="http://schemas.openxmlformats.org/officeDocument/2006/math" xmlns:v="urn:schemas-microsoft-com:vml" xmlns:wp14="http://schemas.microsoft.com/office/word/2010/wordprocessingDrawing" xmlns:wp="http://schemas.openxmlformats.org/drawingml/2006/wordprocessingDrawing" xmlns:w10="urn:schemas-microsoft-com:office:word" xmlns:w="http://schemas.openxmlformats.org/wordprocessingml/2006/main" xmlns:w14="http://schemas.microsoft.com/office/word/2010/wordml" xmlns:w15="http://schemas.microsoft.com/office/word/2012/wordml" xmlns:w16cex="http://schemas.microsoft.com/office/word/2018/wordml/cex" xmlns:w16cid="http://schemas.microsoft.com/office/word/2016/wordml/cid" xmlns:w16="http://schemas.microsoft.com/office/word/2018/wordml" xmlns:w16du="http://schemas.microsoft.com/office/word/2023/wordml/word16du" xmlns:w16sdtdh="http://schemas.microsoft.com/office/word/2020/wordml/sdtdatahash" xmlns:w16sdtfl="http://schemas.microsoft.com/office/word/2024/wordml/sdtformatlock" xmlns:w16se="http://schemas.microsoft.com/office/word/2015/wordml/symex" xmlns:wpg="http://schemas.microsoft.com/office/word/2010/wordprocessingGroup" xmlns:wpi="http://schemas.microsoft.com/office/word/2010/wordprocessingInk" xmlns:wne="http://schemas.microsoft.com/office/word/2006/wordml" xmlns:wps="http://schemas.microsoft.com/office/word/2010/wordprocessingShape" mc:Ignorable="w14 w15 w16se w16cid w16 w16cex w16sdtdh w16sdtfl w16du wp14">
   <w:p>
     <w:pPr>
@@ -4496,7 +4578,7 @@
 </w:ftr>
 </file>
 
-<file path=word/footer8.xml><?xml version="1.0" encoding="utf-8"?>
+<file path=word\footer8.xml><?xml version="1.0" encoding="utf-8"?>
 <w:ftr xmlns:wpc="http://schemas.microsoft.com/office/word/2010/wordprocessingCanvas" xmlns:cx="http://schemas.microsoft.com/office/drawing/2014/chartex" xmlns:cx1="http://schemas.microsoft.com/office/drawing/2015/9/8/chartex" xmlns:cx2="http://schemas.microsoft.com/office/drawing/2015/10/21/chartex" xmlns:cx3="http://schemas.microsoft.com/office/drawing/2016/5/9/chartex" xmlns:cx4="http://schemas.microsoft.com/office/drawing/2016/5/10/chartex" xmlns:cx5="http://schemas.microsoft.com/office/drawing/2016/5/11/chartex" xmlns:cx6="http://schemas.microsoft.com/office/drawing/2016/5/12/chartex" xmlns:cx7="http://schemas.microsoft.com/office/drawing/2016/5/13/chartex" xmlns:cx8="http://schemas.microsoft.com/office/drawing/2016/5/14/chartex" xmlns:mc="http://schemas.openxmlformats.org/markup-compatibility/2006" xmlns:aink="http://schemas.microsoft.com/office/drawing/2016/ink" xmlns:am3d="http://schemas.microsoft.com/office/drawing/2017/model3d" xmlns:o="urn:schemas-microsoft-com:office:office" xmlns:oel="http://schemas.microsoft.com/office/2019/extlst" xmlns:r="http://schemas.openxmlformats.org/officeDocument/2006/relationships" xmlns:m="http://schemas.openxmlformats.org/officeDocument/2006/math" xmlns:v="urn:schemas-microsoft-com:vml" xmlns:wp14="http://schemas.microsoft.com/office/word/2010/wordprocessingDrawing" xmlns:wp="http://schemas.openxmlformats.org/drawingml/2006/wordprocessingDrawing" xmlns:w10="urn:schemas-microsoft-com:office:word" xmlns:w="http://schemas.openxmlformats.org/wordprocessingml/2006/main" xmlns:w14="http://schemas.microsoft.com/office/word/2010/wordml" xmlns:w15="http://schemas.microsoft.com/office/word/2012/wordml" xmlns:w16cex="http://schemas.microsoft.com/office/word/2018/wordml/cex" xmlns:w16cid="http://schemas.microsoft.com/office/word/2016/wordml/cid" xmlns:w16="http://schemas.microsoft.com/office/word/2018/wordml" xmlns:w16du="http://schemas.microsoft.com/office/word/2023/wordml/word16du" xmlns:w16sdtdh="http://schemas.microsoft.com/office/word/2020/wordml/sdtdatahash" xmlns:w16sdtfl="http://schemas.microsoft.com/office/word/2024/wordml/sdtformatlock" xmlns:w16se="http://schemas.microsoft.com/office/word/2015/wordml/symex" xmlns:wpg="http://schemas.microsoft.com/office/word/2010/wordprocessingGroup" xmlns:wpi="http://schemas.microsoft.com/office/word/2010/wordprocessingInk" xmlns:wne="http://schemas.microsoft.com/office/word/2006/wordml" xmlns:wps="http://schemas.microsoft.com/office/word/2010/wordprocessingShape" mc:Ignorable="w14 w15 w16se w16cid w16 w16cex w16sdtdh w16sdtfl w16du wp14">
   <w:p>
     <w:pPr>
@@ -4611,7 +4693,7 @@
 </w:ftr>
 </file>
 
-<file path=word/footer9.xml><?xml version="1.0" encoding="utf-8"?>
+<file path=word\footer9.xml><?xml version="1.0" encoding="utf-8"?>
 <w:ftr xmlns:m="http://schemas.openxmlformats.org/officeDocument/2006/math" xmlns:mc="http://schemas.openxmlformats.org/markup-compatibility/2006" xmlns:mo="http://schemas.microsoft.com/office/mac/office/2008/main" xmlns:mv="urn:schemas-microsoft-com:mac:vml" xmlns:o="urn:schemas-microsoft-com:office:office" xmlns:r="http://schemas.openxmlformats.org/officeDocument/2006/relationships" xmlns:v="urn:schemas-microsoft-com:vml" xmlns:w10="urn:schemas-microsoft-com:office:word" xmlns:w14="http://schemas.microsoft.com/office/word/2010/wordml" xmlns:w="http://schemas.openxmlformats.org/wordprocessingml/2006/main" xmlns:wne="http://schemas.microsoft.com/office/word/2006/wordml" xmlns:wp14="http://schemas.microsoft.com/office/word/2010/wordprocessingDrawing" xmlns:wp="http://schemas.openxmlformats.org/drawingml/2006/wordprocessingDrawing" xmlns:wpc="http://schemas.microsoft.com/office/word/2010/wordprocessingCanvas" xmlns:wpg="http://schemas.microsoft.com/office/word/2010/wordprocessingGroup" xmlns:wpi="http://schemas.microsoft.com/office/word/2010/wordprocessingInk" xmlns:wps="http://schemas.microsoft.com/office/word/2010/wordprocessingShape" mc:Ignorable="w14 wp14">
   <w:p>
     <w:pPr>
@@ -4621,7 +4703,7 @@
 </w:ftr>
 </file>
 
-<file path=word/footnotes.xml><?xml version="1.0" encoding="utf-8"?>
+<file path=word\footnotes.xml><?xml version="1.0" encoding="utf-8"?>
 <w:footnotes xmlns:wpc="http://schemas.microsoft.com/office/word/2010/wordprocessingCanvas" xmlns:cx="http://schemas.microsoft.com/office/drawing/2014/chartex" xmlns:cx1="http://schemas.microsoft.com/office/drawing/2015/9/8/chartex" xmlns:cx2="http://schemas.microsoft.com/office/drawing/2015/10/21/chartex" xmlns:cx3="http://schemas.microsoft.com/office/drawing/2016/5/9/chartex" xmlns:cx4="http://schemas.microsoft.com/office/drawing/2016/5/10/chartex" xmlns:cx5="http://schemas.microsoft.com/office/drawing/2016/5/11/chartex" xmlns:cx6="http://schemas.microsoft.com/office/drawing/2016/5/12/chartex" xmlns:cx7="http://schemas.microsoft.com/office/drawing/2016/5/13/chartex" xmlns:cx8="http://schemas.microsoft.com/office/drawing/2016/5/14/chartex" xmlns:mc="http://schemas.openxmlformats.org/markup-compatibility/2006" xmlns:aink="http://schemas.microsoft.com/office/drawing/2016/ink" xmlns:am3d="http://schemas.microsoft.com/office/drawing/2017/model3d" xmlns:o="urn:schemas-microsoft-com:office:office" xmlns:oel="http://schemas.microsoft.com/office/2019/extlst" xmlns:r="http://schemas.openxmlformats.org/officeDocument/2006/relationships" xmlns:m="http://schemas.openxmlformats.org/officeDocument/2006/math" xmlns:v="urn:schemas-microsoft-com:vml" xmlns:wp14="http://schemas.microsoft.com/office/word/2010/wordprocessingDrawing" xmlns:wp="http://schemas.openxmlformats.org/drawingml/2006/wordprocessingDrawing" xmlns:w10="urn:schemas-microsoft-com:office:word" xmlns:w="http://schemas.openxmlformats.org/wordprocessingml/2006/main" xmlns:w14="http://schemas.microsoft.com/office/word/2010/wordml" xmlns:w15="http://schemas.microsoft.com/office/word/2012/wordml" xmlns:w16cex="http://schemas.microsoft.com/office/word/2018/wordml/cex" xmlns:w16cid="http://schemas.microsoft.com/office/word/2016/wordml/cid" xmlns:w16="http://schemas.microsoft.com/office/word/2018/wordml" xmlns:w16du="http://schemas.microsoft.com/office/word/2023/wordml/word16du" xmlns:w16sdtdh="http://schemas.microsoft.com/office/word/2020/wordml/sdtdatahash" xmlns:w16sdtfl="http://schemas.microsoft.com/office/word/2024/wordml/sdtformatlock" xmlns:w16se="http://schemas.microsoft.com/office/word/2015/wordml/symex" xmlns:wpg="http://schemas.microsoft.com/office/word/2010/wordprocessingGroup" xmlns:wpi="http://schemas.microsoft.com/office/word/2010/wordprocessingInk" xmlns:wne="http://schemas.microsoft.com/office/word/2006/wordml" xmlns:wps="http://schemas.microsoft.com/office/word/2010/wordprocessingShape" mc:Ignorable="w14 w15 w16se w16cid w16 w16cex w16sdtdh w16sdtfl w16du wp14">
   <w:footnote w:type="separator" w:id="-1">
     <w:p>
@@ -4646,7 +4728,7 @@
 </w:footnotes>
 </file>
 
-<file path=word/header1.xml><?xml version="1.0" encoding="utf-8"?>
+<file path=word\header1.xml><?xml version="1.0" encoding="utf-8"?>
 <w:hdr xmlns:wpc="http://schemas.microsoft.com/office/word/2010/wordprocessingCanvas" xmlns:cx="http://schemas.microsoft.com/office/drawing/2014/chartex" xmlns:cx1="http://schemas.microsoft.com/office/drawing/2015/9/8/chartex" xmlns:cx2="http://schemas.microsoft.com/office/drawing/2015/10/21/chartex" xmlns:cx3="http://schemas.microsoft.com/office/drawing/2016/5/9/chartex" xmlns:cx4="http://schemas.microsoft.com/office/drawing/2016/5/10/chartex" xmlns:cx5="http://schemas.microsoft.com/office/drawing/2016/5/11/chartex" xmlns:cx6="http://schemas.microsoft.com/office/drawing/2016/5/12/chartex" xmlns:cx7="http://schemas.microsoft.com/office/drawing/2016/5/13/chartex" xmlns:cx8="http://schemas.microsoft.com/office/drawing/2016/5/14/chartex" xmlns:mc="http://schemas.openxmlformats.org/markup-compatibility/2006" xmlns:aink="http://schemas.microsoft.com/office/drawing/2016/ink" xmlns:am3d="http://schemas.microsoft.com/office/drawing/2017/model3d" xmlns:o="urn:schemas-microsoft-com:office:office" xmlns:oel="http://schemas.microsoft.com/office/2019/extlst" xmlns:r="http://schemas.openxmlformats.org/officeDocument/2006/relationships" xmlns:m="http://schemas.openxmlformats.org/officeDocument/2006/math" xmlns:v="urn:schemas-microsoft-com:vml" xmlns:wp14="http://schemas.microsoft.com/office/word/2010/wordprocessingDrawing" xmlns:wp="http://schemas.openxmlformats.org/drawingml/2006/wordprocessingDrawing" xmlns:w10="urn:schemas-microsoft-com:office:word" xmlns:w="http://schemas.openxmlformats.org/wordprocessingml/2006/main" xmlns:w14="http://schemas.microsoft.com/office/word/2010/wordml" xmlns:w15="http://schemas.microsoft.com/office/word/2012/wordml" xmlns:w16cex="http://schemas.microsoft.com/office/word/2018/wordml/cex" xmlns:w16cid="http://schemas.microsoft.com/office/word/2016/wordml/cid" xmlns:w16="http://schemas.microsoft.com/office/word/2018/wordml" xmlns:w16du="http://schemas.microsoft.com/office/word/2023/wordml/word16du" xmlns:w16sdtdh="http://schemas.microsoft.com/office/word/2020/wordml/sdtdatahash" xmlns:w16sdtfl="http://schemas.microsoft.com/office/word/2024/wordml/sdtformatlock" xmlns:w16se="http://schemas.microsoft.com/office/word/2015/wordml/symex" xmlns:wpg="http://schemas.microsoft.com/office/word/2010/wordprocessingGroup" xmlns:wpi="http://schemas.microsoft.com/office/word/2010/wordprocessingInk" xmlns:wne="http://schemas.microsoft.com/office/word/2006/wordml" xmlns:wps="http://schemas.microsoft.com/office/word/2010/wordprocessingShape" mc:Ignorable="w14 w15 w16se w16cid w16 w16cex w16sdtdh w16sdtfl w16du wp14">
   <w:p>
     <w:pPr>
@@ -4791,7 +4873,7 @@
 </w:hdr>
 </file>
 
-<file path=word/header2.xml><?xml version="1.0" encoding="utf-8"?>
+<file path=word\header2.xml><?xml version="1.0" encoding="utf-8"?>
 <w:hdr xmlns:wpc="http://schemas.microsoft.com/office/word/2010/wordprocessingCanvas" xmlns:cx="http://schemas.microsoft.com/office/drawing/2014/chartex" xmlns:cx1="http://schemas.microsoft.com/office/drawing/2015/9/8/chartex" xmlns:cx2="http://schemas.microsoft.com/office/drawing/2015/10/21/chartex" xmlns:cx3="http://schemas.microsoft.com/office/drawing/2016/5/9/chartex" xmlns:cx4="http://schemas.microsoft.com/office/drawing/2016/5/10/chartex" xmlns:cx5="http://schemas.microsoft.com/office/drawing/2016/5/11/chartex" xmlns:cx6="http://schemas.microsoft.com/office/drawing/2016/5/12/chartex" xmlns:cx7="http://schemas.microsoft.com/office/drawing/2016/5/13/chartex" xmlns:cx8="http://schemas.microsoft.com/office/drawing/2016/5/14/chartex" xmlns:mc="http://schemas.openxmlformats.org/markup-compatibility/2006" xmlns:aink="http://schemas.microsoft.com/office/drawing/2016/ink" xmlns:am3d="http://schemas.microsoft.com/office/drawing/2017/model3d" xmlns:o="urn:schemas-microsoft-com:office:office" xmlns:oel="http://schemas.microsoft.com/office/2019/extlst" xmlns:r="http://schemas.openxmlformats.org/officeDocument/2006/relationships" xmlns:m="http://schemas.openxmlformats.org/officeDocument/2006/math" xmlns:v="urn:schemas-microsoft-com:vml" xmlns:wp14="http://schemas.microsoft.com/office/word/2010/wordprocessingDrawing" xmlns:wp="http://schemas.openxmlformats.org/drawingml/2006/wordprocessingDrawing" xmlns:w10="urn:schemas-microsoft-com:office:word" xmlns:w="http://schemas.openxmlformats.org/wordprocessingml/2006/main" xmlns:w14="http://schemas.microsoft.com/office/word/2010/wordml" xmlns:w15="http://schemas.microsoft.com/office/word/2012/wordml" xmlns:w16cex="http://schemas.microsoft.com/office/word/2018/wordml/cex" xmlns:w16cid="http://schemas.microsoft.com/office/word/2016/wordml/cid" xmlns:w16="http://schemas.microsoft.com/office/word/2018/wordml" xmlns:w16du="http://schemas.microsoft.com/office/word/2023/wordml/word16du" xmlns:w16sdtdh="http://schemas.microsoft.com/office/word/2020/wordml/sdtdatahash" xmlns:w16sdtfl="http://schemas.microsoft.com/office/word/2024/wordml/sdtformatlock" xmlns:w16se="http://schemas.microsoft.com/office/word/2015/wordml/symex" xmlns:wpg="http://schemas.microsoft.com/office/word/2010/wordprocessingGroup" xmlns:wpi="http://schemas.microsoft.com/office/word/2010/wordprocessingInk" xmlns:wne="http://schemas.microsoft.com/office/word/2006/wordml" xmlns:wps="http://schemas.microsoft.com/office/word/2010/wordprocessingShape" mc:Ignorable="w14 w15 w16se w16cid w16 w16cex w16sdtdh w16sdtfl w16du wp14">
   <w:p>
     <w:pPr>
@@ -4936,7 +5018,7 @@
 </w:hdr>
 </file>
 
-<file path=word/header3.xml><?xml version="1.0" encoding="utf-8"?>
+<file path=word\header3.xml><?xml version="1.0" encoding="utf-8"?>
 <w:hdr xmlns:wpc="http://schemas.microsoft.com/office/word/2010/wordprocessingCanvas" xmlns:cx="http://schemas.microsoft.com/office/drawing/2014/chartex" xmlns:cx1="http://schemas.microsoft.com/office/drawing/2015/9/8/chartex" xmlns:cx2="http://schemas.microsoft.com/office/drawing/2015/10/21/chartex" xmlns:cx3="http://schemas.microsoft.com/office/drawing/2016/5/9/chartex" xmlns:cx4="http://schemas.microsoft.com/office/drawing/2016/5/10/chartex" xmlns:cx5="http://schemas.microsoft.com/office/drawing/2016/5/11/chartex" xmlns:cx6="http://schemas.microsoft.com/office/drawing/2016/5/12/chartex" xmlns:cx7="http://schemas.microsoft.com/office/drawing/2016/5/13/chartex" xmlns:cx8="http://schemas.microsoft.com/office/drawing/2016/5/14/chartex" xmlns:mc="http://schemas.openxmlformats.org/markup-compatibility/2006" xmlns:aink="http://schemas.microsoft.com/office/drawing/2016/ink" xmlns:am3d="http://schemas.microsoft.com/office/drawing/2017/model3d" xmlns:o="urn:schemas-microsoft-com:office:office" xmlns:oel="http://schemas.microsoft.com/office/2019/extlst" xmlns:r="http://schemas.openxmlformats.org/officeDocument/2006/relationships" xmlns:m="http://schemas.openxmlformats.org/officeDocument/2006/math" xmlns:v="urn:schemas-microsoft-com:vml" xmlns:wp14="http://schemas.microsoft.com/office/word/2010/wordprocessingDrawing" xmlns:wp="http://schemas.openxmlformats.org/drawingml/2006/wordprocessingDrawing" xmlns:w10="urn:schemas-microsoft-com:office:word" xmlns:w="http://schemas.openxmlformats.org/wordprocessingml/2006/main" xmlns:w14="http://schemas.microsoft.com/office/word/2010/wordml" xmlns:w15="http://schemas.microsoft.com/office/word/2012/wordml" xmlns:w16cex="http://schemas.microsoft.com/office/word/2018/wordml/cex" xmlns:w16cid="http://schemas.microsoft.com/office/word/2016/wordml/cid" xmlns:w16="http://schemas.microsoft.com/office/word/2018/wordml" xmlns:w16du="http://schemas.microsoft.com/office/word/2023/wordml/word16du" xmlns:w16sdtdh="http://schemas.microsoft.com/office/word/2020/wordml/sdtdatahash" xmlns:w16sdtfl="http://schemas.microsoft.com/office/word/2024/wordml/sdtformatlock" xmlns:w16se="http://schemas.microsoft.com/office/word/2015/wordml/symex" xmlns:wpg="http://schemas.microsoft.com/office/word/2010/wordprocessingGroup" xmlns:wpi="http://schemas.microsoft.com/office/word/2010/wordprocessingInk" xmlns:wne="http://schemas.microsoft.com/office/word/2006/wordml" xmlns:wps="http://schemas.microsoft.com/office/word/2010/wordprocessingShape" mc:Ignorable="w14 w15 w16se w16cid w16 w16cex w16sdtdh w16sdtfl w16du wp14">
   <w:p>
     <w:pPr>
@@ -5081,7 +5163,7 @@
 </w:hdr>
 </file>
 
-<file path=word/header4.xml><?xml version="1.0" encoding="utf-8"?>
+<file path=word\header4.xml><?xml version="1.0" encoding="utf-8"?>
 <w:hdr xmlns:wpc="http://schemas.microsoft.com/office/word/2010/wordprocessingCanvas" xmlns:cx="http://schemas.microsoft.com/office/drawing/2014/chartex" xmlns:cx1="http://schemas.microsoft.com/office/drawing/2015/9/8/chartex" xmlns:cx2="http://schemas.microsoft.com/office/drawing/2015/10/21/chartex" xmlns:cx3="http://schemas.microsoft.com/office/drawing/2016/5/9/chartex" xmlns:cx4="http://schemas.microsoft.com/office/drawing/2016/5/10/chartex" xmlns:cx5="http://schemas.microsoft.com/office/drawing/2016/5/11/chartex" xmlns:cx6="http://schemas.microsoft.com/office/drawing/2016/5/12/chartex" xmlns:cx7="http://schemas.microsoft.com/office/drawing/2016/5/13/chartex" xmlns:cx8="http://schemas.microsoft.com/office/drawing/2016/5/14/chartex" xmlns:mc="http://schemas.openxmlformats.org/markup-compatibility/2006" xmlns:aink="http://schemas.microsoft.com/office/drawing/2016/ink" xmlns:am3d="http://schemas.microsoft.com/office/drawing/2017/model3d" xmlns:o="urn:schemas-microsoft-com:office:office" xmlns:oel="http://schemas.microsoft.com/office/2019/extlst" xmlns:r="http://schemas.openxmlformats.org/officeDocument/2006/relationships" xmlns:m="http://schemas.openxmlformats.org/officeDocument/2006/math" xmlns:v="urn:schemas-microsoft-com:vml" xmlns:wp14="http://schemas.microsoft.com/office/word/2010/wordprocessingDrawing" xmlns:wp="http://schemas.openxmlformats.org/drawingml/2006/wordprocessingDrawing" xmlns:w10="urn:schemas-microsoft-com:office:word" xmlns:w="http://schemas.openxmlformats.org/wordprocessingml/2006/main" xmlns:w14="http://schemas.microsoft.com/office/word/2010/wordml" xmlns:w15="http://schemas.microsoft.com/office/word/2012/wordml" xmlns:w16cex="http://schemas.microsoft.com/office/word/2018/wordml/cex" xmlns:w16cid="http://schemas.microsoft.com/office/word/2016/wordml/cid" xmlns:w16="http://schemas.microsoft.com/office/word/2018/wordml" xmlns:w16du="http://schemas.microsoft.com/office/word/2023/wordml/word16du" xmlns:w16sdtdh="http://schemas.microsoft.com/office/word/2020/wordml/sdtdatahash" xmlns:w16sdtfl="http://schemas.microsoft.com/office/word/2024/wordml/sdtformatlock" xmlns:w16se="http://schemas.microsoft.com/office/word/2015/wordml/symex" xmlns:wpg="http://schemas.microsoft.com/office/word/2010/wordprocessingGroup" xmlns:wpi="http://schemas.microsoft.com/office/word/2010/wordprocessingInk" xmlns:wne="http://schemas.microsoft.com/office/word/2006/wordml" xmlns:wps="http://schemas.microsoft.com/office/word/2010/wordprocessingShape" mc:Ignorable="w14 w15 w16se w16cid w16 w16cex w16sdtdh w16sdtfl w16du wp14">
   <w:p>
     <w:pPr>
@@ -5226,7 +5308,7 @@
 </w:hdr>
 </file>
 
-<file path=word/header5.xml><?xml version="1.0" encoding="utf-8"?>
+<file path=word\header5.xml><?xml version="1.0" encoding="utf-8"?>
 <w:hdr xmlns:wpc="http://schemas.microsoft.com/office/word/2010/wordprocessingCanvas" xmlns:cx="http://schemas.microsoft.com/office/drawing/2014/chartex" xmlns:cx1="http://schemas.microsoft.com/office/drawing/2015/9/8/chartex" xmlns:cx2="http://schemas.microsoft.com/office/drawing/2015/10/21/chartex" xmlns:cx3="http://schemas.microsoft.com/office/drawing/2016/5/9/chartex" xmlns:cx4="http://schemas.microsoft.com/office/drawing/2016/5/10/chartex" xmlns:cx5="http://schemas.microsoft.com/office/drawing/2016/5/11/chartex" xmlns:cx6="http://schemas.microsoft.com/office/drawing/2016/5/12/chartex" xmlns:cx7="http://schemas.microsoft.com/office/drawing/2016/5/13/chartex" xmlns:cx8="http://schemas.microsoft.com/office/drawing/2016/5/14/chartex" xmlns:mc="http://schemas.openxmlformats.org/markup-compatibility/2006" xmlns:aink="http://schemas.microsoft.com/office/drawing/2016/ink" xmlns:am3d="http://schemas.microsoft.com/office/drawing/2017/model3d" xmlns:o="urn:schemas-microsoft-com:office:office" xmlns:oel="http://schemas.microsoft.com/office/2019/extlst" xmlns:r="http://schemas.openxmlformats.org/officeDocument/2006/relationships" xmlns:m="http://schemas.openxmlformats.org/officeDocument/2006/math" xmlns:v="urn:schemas-microsoft-com:vml" xmlns:wp14="http://schemas.microsoft.com/office/word/2010/wordprocessingDrawing" xmlns:wp="http://schemas.openxmlformats.org/drawingml/2006/wordprocessingDrawing" xmlns:w10="urn:schemas-microsoft-com:office:word" xmlns:w="http://schemas.openxmlformats.org/wordprocessingml/2006/main" xmlns:w14="http://schemas.microsoft.com/office/word/2010/wordml" xmlns:w15="http://schemas.microsoft.com/office/word/2012/wordml" xmlns:w16cex="http://schemas.microsoft.com/office/word/2018/wordml/cex" xmlns:w16cid="http://schemas.microsoft.com/office/word/2016/wordml/cid" xmlns:w16="http://schemas.microsoft.com/office/word/2018/wordml" xmlns:w16du="http://schemas.microsoft.com/office/word/2023/wordml/word16du" xmlns:w16sdtdh="http://schemas.microsoft.com/office/word/2020/wordml/sdtdatahash" xmlns:w16sdtfl="http://schemas.microsoft.com/office/word/2024/wordml/sdtformatlock" xmlns:w16se="http://schemas.microsoft.com/office/word/2015/wordml/symex" xmlns:wpg="http://schemas.microsoft.com/office/word/2010/wordprocessingGroup" xmlns:wpi="http://schemas.microsoft.com/office/word/2010/wordprocessingInk" xmlns:wne="http://schemas.microsoft.com/office/word/2006/wordml" xmlns:wps="http://schemas.microsoft.com/office/word/2010/wordprocessingShape" mc:Ignorable="w14 w15 w16se w16cid w16 w16cex w16sdtdh w16sdtfl w16du wp14">
   <w:p>
     <w:pPr>
@@ -5371,7 +5453,7 @@
 </w:hdr>
 </file>
 
-<file path=word/header6.xml><?xml version="1.0" encoding="utf-8"?>
+<file path=word\header6.xml><?xml version="1.0" encoding="utf-8"?>
 <w:hdr xmlns:wpc="http://schemas.microsoft.com/office/word/2010/wordprocessingCanvas" xmlns:cx="http://schemas.microsoft.com/office/drawing/2014/chartex" xmlns:cx1="http://schemas.microsoft.com/office/drawing/2015/9/8/chartex" xmlns:cx2="http://schemas.microsoft.com/office/drawing/2015/10/21/chartex" xmlns:cx3="http://schemas.microsoft.com/office/drawing/2016/5/9/chartex" xmlns:cx4="http://schemas.microsoft.com/office/drawing/2016/5/10/chartex" xmlns:cx5="http://schemas.microsoft.com/office/drawing/2016/5/11/chartex" xmlns:cx6="http://schemas.microsoft.com/office/drawing/2016/5/12/chartex" xmlns:cx7="http://schemas.microsoft.com/office/drawing/2016/5/13/chartex" xmlns:cx8="http://schemas.microsoft.com/office/drawing/2016/5/14/chartex" xmlns:mc="http://schemas.openxmlformats.org/markup-compatibility/2006" xmlns:aink="http://schemas.microsoft.com/office/drawing/2016/ink" xmlns:am3d="http://schemas.microsoft.com/office/drawing/2017/model3d" xmlns:o="urn:schemas-microsoft-com:office:office" xmlns:oel="http://schemas.microsoft.com/office/2019/extlst" xmlns:r="http://schemas.openxmlformats.org/officeDocument/2006/relationships" xmlns:m="http://schemas.openxmlformats.org/officeDocument/2006/math" xmlns:v="urn:schemas-microsoft-com:vml" xmlns:wp14="http://schemas.microsoft.com/office/word/2010/wordprocessingDrawing" xmlns:wp="http://schemas.openxmlformats.org/drawingml/2006/wordprocessingDrawing" xmlns:w10="urn:schemas-microsoft-com:office:word" xmlns:w="http://schemas.openxmlformats.org/wordprocessingml/2006/main" xmlns:w14="http://schemas.microsoft.com/office/word/2010/wordml" xmlns:w15="http://schemas.microsoft.com/office/word/2012/wordml" xmlns:w16cex="http://schemas.microsoft.com/office/word/2018/wordml/cex" xmlns:w16cid="http://schemas.microsoft.com/office/word/2016/wordml/cid" xmlns:w16="http://schemas.microsoft.com/office/word/2018/wordml" xmlns:w16du="http://schemas.microsoft.com/office/word/2023/wordml/word16du" xmlns:w16sdtdh="http://schemas.microsoft.com/office/word/2020/wordml/sdtdatahash" xmlns:w16sdtfl="http://schemas.microsoft.com/office/word/2024/wordml/sdtformatlock" xmlns:w16se="http://schemas.microsoft.com/office/word/2015/wordml/symex" xmlns:wpg="http://schemas.microsoft.com/office/word/2010/wordprocessingGroup" xmlns:wpi="http://schemas.microsoft.com/office/word/2010/wordprocessingInk" xmlns:wne="http://schemas.microsoft.com/office/word/2006/wordml" xmlns:wps="http://schemas.microsoft.com/office/word/2010/wordprocessingShape" mc:Ignorable="w14 w15 w16se w16cid w16 w16cex w16sdtdh w16sdtfl w16du wp14">
   <w:p>
     <w:pPr>
@@ -5516,7 +5598,7 @@
 </w:hdr>
 </file>
 
-<file path=word/header7.xml><?xml version="1.0" encoding="utf-8"?>
+<file path=word\header7.xml><?xml version="1.0" encoding="utf-8"?>
 <w:hdr xmlns:wpc="http://schemas.microsoft.com/office/word/2010/wordprocessingCanvas" xmlns:cx="http://schemas.microsoft.com/office/drawing/2014/chartex" xmlns:cx1="http://schemas.microsoft.com/office/drawing/2015/9/8/chartex" xmlns:cx2="http://schemas.microsoft.com/office/drawing/2015/10/21/chartex" xmlns:cx3="http://schemas.microsoft.com/office/drawing/2016/5/9/chartex" xmlns:cx4="http://schemas.microsoft.com/office/drawing/2016/5/10/chartex" xmlns:cx5="http://schemas.microsoft.com/office/drawing/2016/5/11/chartex" xmlns:cx6="http://schemas.microsoft.com/office/drawing/2016/5/12/chartex" xmlns:cx7="http://schemas.microsoft.com/office/drawing/2016/5/13/chartex" xmlns:cx8="http://schemas.microsoft.com/office/drawing/2016/5/14/chartex" xmlns:mc="http://schemas.openxmlformats.org/markup-compatibility/2006" xmlns:aink="http://schemas.microsoft.com/office/drawing/2016/ink" xmlns:am3d="http://schemas.microsoft.com/office/drawing/2017/model3d" xmlns:o="urn:schemas-microsoft-com:office:office" xmlns:oel="http://schemas.microsoft.com/office/2019/extlst" xmlns:r="http://schemas.openxmlformats.org/officeDocument/2006/relationships" xmlns:m="http://schemas.openxmlformats.org/officeDocument/2006/math" xmlns:v="urn:schemas-microsoft-com:vml" xmlns:wp14="http://schemas.microsoft.com/office/word/2010/wordprocessingDrawing" xmlns:wp="http://schemas.openxmlformats.org/drawingml/2006/wordprocessingDrawing" xmlns:w10="urn:schemas-microsoft-com:office:word" xmlns:w="http://schemas.openxmlformats.org/wordprocessingml/2006/main" xmlns:w14="http://schemas.microsoft.com/office/word/2010/wordml" xmlns:w15="http://schemas.microsoft.com/office/word/2012/wordml" xmlns:w16cex="http://schemas.microsoft.com/office/word/2018/wordml/cex" xmlns:w16cid="http://schemas.microsoft.com/office/word/2016/wordml/cid" xmlns:w16="http://schemas.microsoft.com/office/word/2018/wordml" xmlns:w16du="http://schemas.microsoft.com/office/word/2023/wordml/word16du" xmlns:w16sdtdh="http://schemas.microsoft.com/office/word/2020/wordml/sdtdatahash" xmlns:w16sdtfl="http://schemas.microsoft.com/office/word/2024/wordml/sdtformatlock" xmlns:w16se="http://schemas.microsoft.com/office/word/2015/wordml/symex" xmlns:wpg="http://schemas.microsoft.com/office/word/2010/wordprocessingGroup" xmlns:wpi="http://schemas.microsoft.com/office/word/2010/wordprocessingInk" xmlns:wne="http://schemas.microsoft.com/office/word/2006/wordml" xmlns:wps="http://schemas.microsoft.com/office/word/2010/wordprocessingShape" mc:Ignorable="w14 w15 w16se w16cid w16 w16cex w16sdtdh w16sdtfl w16du wp14">
   <w:p>
     <w:pPr>
@@ -5661,7 +5743,7 @@
 </w:hdr>
 </file>
 
-<file path=word/header8.xml><?xml version="1.0" encoding="utf-8"?>
+<file path=word\header8.xml><?xml version="1.0" encoding="utf-8"?>
 <w:hdr xmlns:wpc="http://schemas.microsoft.com/office/word/2010/wordprocessingCanvas" xmlns:cx="http://schemas.microsoft.com/office/drawing/2014/chartex" xmlns:cx1="http://schemas.microsoft.com/office/drawing/2015/9/8/chartex" xmlns:cx2="http://schemas.microsoft.com/office/drawing/2015/10/21/chartex" xmlns:cx3="http://schemas.microsoft.com/office/drawing/2016/5/9/chartex" xmlns:cx4="http://schemas.microsoft.com/office/drawing/2016/5/10/chartex" xmlns:cx5="http://schemas.microsoft.com/office/drawing/2016/5/11/chartex" xmlns:cx6="http://schemas.microsoft.com/office/drawing/2016/5/12/chartex" xmlns:cx7="http://schemas.microsoft.com/office/drawing/2016/5/13/chartex" xmlns:cx8="http://schemas.microsoft.com/office/drawing/2016/5/14/chartex" xmlns:mc="http://schemas.openxmlformats.org/markup-compatibility/2006" xmlns:aink="http://schemas.microsoft.com/office/drawing/2016/ink" xmlns:am3d="http://schemas.microsoft.com/office/drawing/2017/model3d" xmlns:o="urn:schemas-microsoft-com:office:office" xmlns:oel="http://schemas.microsoft.com/office/2019/extlst" xmlns:r="http://schemas.openxmlformats.org/officeDocument/2006/relationships" xmlns:m="http://schemas.openxmlformats.org/officeDocument/2006/math" xmlns:v="urn:schemas-microsoft-com:vml" xmlns:wp14="http://schemas.microsoft.com/office/word/2010/wordprocessingDrawing" xmlns:wp="http://schemas.openxmlformats.org/drawingml/2006/wordprocessingDrawing" xmlns:w10="urn:schemas-microsoft-com:office:word" xmlns:w="http://schemas.openxmlformats.org/wordprocessingml/2006/main" xmlns:w14="http://schemas.microsoft.com/office/word/2010/wordml" xmlns:w15="http://schemas.microsoft.com/office/word/2012/wordml" xmlns:w16cex="http://schemas.microsoft.com/office/word/2018/wordml/cex" xmlns:w16cid="http://schemas.microsoft.com/office/word/2016/wordml/cid" xmlns:w16="http://schemas.microsoft.com/office/word/2018/wordml" xmlns:w16du="http://schemas.microsoft.com/office/word/2023/wordml/word16du" xmlns:w16sdtdh="http://schemas.microsoft.com/office/word/2020/wordml/sdtdatahash" xmlns:w16sdtfl="http://schemas.microsoft.com/office/word/2024/wordml/sdtformatlock" xmlns:w16se="http://schemas.microsoft.com/office/word/2015/wordml/symex" xmlns:wpg="http://schemas.microsoft.com/office/word/2010/wordprocessingGroup" xmlns:wpi="http://schemas.microsoft.com/office/word/2010/wordprocessingInk" xmlns:wne="http://schemas.microsoft.com/office/word/2006/wordml" xmlns:wps="http://schemas.microsoft.com/office/word/2010/wordprocessingShape" mc:Ignorable="w14 w15 w16se w16cid w16 w16cex w16sdtdh w16sdtfl w16du wp14">
   <w:p>
     <w:pPr>
@@ -5806,7 +5888,7 @@
 </w:hdr>
 </file>
 
-<file path=word/header9.xml><?xml version="1.0" encoding="utf-8"?>
+<file path=word\header9.xml><?xml version="1.0" encoding="utf-8"?>
 <w:hdr xmlns:m="http://schemas.openxmlformats.org/officeDocument/2006/math" xmlns:mc="http://schemas.openxmlformats.org/markup-compatibility/2006" xmlns:mo="http://schemas.microsoft.com/office/mac/office/2008/main" xmlns:mv="urn:schemas-microsoft-com:mac:vml" xmlns:o="urn:schemas-microsoft-com:office:office" xmlns:r="http://schemas.openxmlformats.org/officeDocument/2006/relationships" xmlns:v="urn:schemas-microsoft-com:vml" xmlns:w10="urn:schemas-microsoft-com:office:word" xmlns:w14="http://schemas.microsoft.com/office/word/2010/wordml" xmlns:w="http://schemas.openxmlformats.org/wordprocessingml/2006/main" xmlns:wne="http://schemas.microsoft.com/office/word/2006/wordml" xmlns:wp14="http://schemas.microsoft.com/office/word/2010/wordprocessingDrawing" xmlns:wp="http://schemas.openxmlformats.org/drawingml/2006/wordprocessingDrawing" xmlns:wpc="http://schemas.microsoft.com/office/word/2010/wordprocessingCanvas" xmlns:wpg="http://schemas.microsoft.com/office/word/2010/wordprocessingGroup" xmlns:wpi="http://schemas.microsoft.com/office/word/2010/wordprocessingInk" xmlns:wps="http://schemas.microsoft.com/office/word/2010/wordprocessingShape" mc:Ignorable="w14 wp14">
   <w:p>
     <w:pPr>
@@ -5816,7 +5898,7 @@
 </w:hdr>
 </file>
 
-<file path=word/numbering.xml><?xml version="1.0" encoding="utf-8"?>
+<file path=word\numbering.xml><?xml version="1.0" encoding="utf-8"?>
 <w:numbering xmlns:wpc="http://schemas.microsoft.com/office/word/2010/wordprocessingCanvas" xmlns:cx="http://schemas.microsoft.com/office/drawing/2014/chartex" xmlns:cx1="http://schemas.microsoft.com/office/drawing/2015/9/8/chartex" xmlns:cx2="http://schemas.microsoft.com/office/drawing/2015/10/21/chartex" xmlns:cx3="http://schemas.microsoft.com/office/drawing/2016/5/9/chartex" xmlns:cx4="http://schemas.microsoft.com/office/drawing/2016/5/10/chartex" xmlns:cx5="http://schemas.microsoft.com/office/drawing/2016/5/11/chartex" xmlns:cx6="http://schemas.microsoft.com/office/drawing/2016/5/12/chartex" xmlns:cx7="http://schemas.microsoft.com/office/drawing/2016/5/13/chartex" xmlns:cx8="http://schemas.microsoft.com/office/drawing/2016/5/14/chartex" xmlns:mc="http://schemas.openxmlformats.org/markup-compatibility/2006" xmlns:aink="http://schemas.microsoft.com/office/drawing/2016/ink" xmlns:am3d="http://schemas.microsoft.com/office/drawing/2017/model3d" xmlns:o="urn:schemas-microsoft-com:office:office" xmlns:oel="http://schemas.microsoft.com/office/2019/extlst" xmlns:r="http://schemas.openxmlformats.org/officeDocument/2006/relationships" xmlns:m="http://schemas.openxmlformats.org/officeDocument/2006/math" xmlns:v="urn:schemas-microsoft-com:vml" xmlns:wp14="http://schemas.microsoft.com/office/word/2010/wordprocessingDrawing" xmlns:wp="http://schemas.openxmlformats.org/drawingml/2006/wordprocessingDrawing" xmlns:w10="urn:schemas-microsoft-com:office:word" xmlns:w="http://schemas.openxmlformats.org/wordprocessingml/2006/main" xmlns:w14="http://schemas.microsoft.com/office/word/2010/wordml" xmlns:w15="http://schemas.microsoft.com/office/word/2012/wordml" xmlns:w16cex="http://schemas.microsoft.com/office/word/2018/wordml/cex" xmlns:w16cid="http://schemas.microsoft.com/office/word/2016/wordml/cid" xmlns:w16="http://schemas.microsoft.com/office/word/2018/wordml" xmlns:w16du="http://schemas.microsoft.com/office/word/2023/wordml/word16du" xmlns:w16sdtdh="http://schemas.microsoft.com/office/word/2020/wordml/sdtdatahash" xmlns:w16sdtfl="http://schemas.microsoft.com/office/word/2024/wordml/sdtformatlock" xmlns:w16se="http://schemas.microsoft.com/office/word/2015/wordml/symex" xmlns:wpg="http://schemas.microsoft.com/office/word/2010/wordprocessingGroup" xmlns:wpi="http://schemas.microsoft.com/office/word/2010/wordprocessingInk" xmlns:wne="http://schemas.microsoft.com/office/word/2006/wordml" xmlns:wps="http://schemas.microsoft.com/office/word/2010/wordprocessingShape" mc:Ignorable="w14 w15 w16se w16cid w16 w16cex w16sdtdh w16sdtfl w16du wp14">
   <w:abstractNum w:abstractNumId="0" w15:restartNumberingAfterBreak="0">
     <w:nsid w:val="035C15A8"/>
@@ -6326,7 +6408,7 @@
 </w:numbering>
 </file>
 
-<file path=word/people.xml><?xml version="1.0" encoding="utf-8"?>
+<file path=word\people.xml><?xml version="1.0" encoding="utf-8"?>
 <w15:people xmlns:wpc="http://schemas.microsoft.com/office/word/2010/wordprocessingCanvas" xmlns:cx="http://schemas.microsoft.com/office/drawing/2014/chartex" xmlns:cx1="http://schemas.microsoft.com/office/drawing/2015/9/8/chartex" xmlns:cx2="http://schemas.microsoft.com/office/drawing/2015/10/21/chartex" xmlns:cx3="http://schemas.microsoft.com/office/drawing/2016/5/9/chartex" xmlns:cx4="http://schemas.microsoft.com/office/drawing/2016/5/10/chartex" xmlns:cx5="http://schemas.microsoft.com/office/drawing/2016/5/11/chartex" xmlns:cx6="http://schemas.microsoft.com/office/drawing/2016/5/12/chartex" xmlns:cx7="http://schemas.microsoft.com/office/drawing/2016/5/13/chartex" xmlns:cx8="http://schemas.microsoft.com/office/drawing/2016/5/14/chartex" xmlns:mc="http://schemas.openxmlformats.org/markup-compatibility/2006" xmlns:aink="http://schemas.microsoft.com/office/drawing/2016/ink" xmlns:am3d="http://schemas.microsoft.com/office/drawing/2017/model3d" xmlns:o="urn:schemas-microsoft-com:office:office" xmlns:oel="http://schemas.microsoft.com/office/2019/extlst" xmlns:r="http://schemas.openxmlformats.org/officeDocument/2006/relationships" xmlns:m="http://schemas.openxmlformats.org/officeDocument/2006/math" xmlns:v="urn:schemas-microsoft-com:vml" xmlns:wp14="http://schemas.microsoft.com/office/word/2010/wordprocessingDrawing" xmlns:wp="http://schemas.openxmlformats.org/drawingml/2006/wordprocessingDrawing" xmlns:w10="urn:schemas-microsoft-com:office:word" xmlns:w="http://schemas.openxmlformats.org/wordprocessingml/2006/main" xmlns:w14="http://schemas.microsoft.com/office/word/2010/wordml" xmlns:w15="http://schemas.microsoft.com/office/word/2012/wordml" xmlns:w16cex="http://schemas.microsoft.com/office/word/2018/wordml/cex" xmlns:w16cid="http://schemas.microsoft.com/office/word/2016/wordml/cid" xmlns:w16="http://schemas.microsoft.com/office/word/2018/wordml" xmlns:w16du="http://schemas.microsoft.com/office/word/2023/wordml/word16du" xmlns:w16sdtdh="http://schemas.microsoft.com/office/word/2020/wordml/sdtdatahash" xmlns:w16sdtfl="http://schemas.microsoft.com/office/word/2024/wordml/sdtformatlock" xmlns:w16se="http://schemas.microsoft.com/office/word/2015/wordml/symex" xmlns:wpg="http://schemas.microsoft.com/office/word/2010/wordprocessingGroup" xmlns:wpi="http://schemas.microsoft.com/office/word/2010/wordprocessingInk" xmlns:wne="http://schemas.microsoft.com/office/word/2006/wordml" xmlns:wps="http://schemas.microsoft.com/office/word/2010/wordprocessingShape" mc:Ignorable="w14 w15 w16se w16cid w16 w16cex w16sdtdh w16sdtfl w16du wp14">
   <w15:person w15:author="Tharun P">
     <w15:presenceInfo w15:providerId="AD" w15:userId="S::Tharun.Pothi@cloudfuze.com::91a36e57-8c48-4161-85a7-f656dbaf2d19"/>
@@ -6334,7 +6416,63 @@
 </w15:people>
 </file>
 
-<file path=word/styles.xml><?xml version="1.0" encoding="utf-8"?>
+<file path=word\settings.xml><?xml version="1.0" encoding="utf-8"?>
+<w:settings xmlns:mc="http://schemas.openxmlformats.org/markup-compatibility/2006" xmlns:o="urn:schemas-microsoft-com:office:office" xmlns:r="http://schemas.openxmlformats.org/officeDocument/2006/relationships" xmlns:m="http://schemas.openxmlformats.org/officeDocument/2006/math" xmlns:v="urn:schemas-microsoft-com:vml" xmlns:w10="urn:schemas-microsoft-com:office:word" xmlns:w="http://schemas.openxmlformats.org/wordprocessingml/2006/main" xmlns:w14="http://schemas.microsoft.com/office/word/2010/wordml" xmlns:w15="http://schemas.microsoft.com/office/word/2012/wordml" xmlns:w16cex="http://schemas.microsoft.com/office/word/2018/wordml/cex" xmlns:w16cid="http://schemas.microsoft.com/office/word/2016/wordml/cid" xmlns:w16="http://schemas.microsoft.com/office/word/2018/wordml" xmlns:w16du="http://schemas.microsoft.com/office/word/2023/wordml/word16du" xmlns:w16sdtdh="http://schemas.microsoft.com/office/word/2020/wordml/sdtdatahash" xmlns:w16sdtfl="http://schemas.microsoft.com/office/word/2024/wordml/sdtformatlock" xmlns:w16se="http://schemas.microsoft.com/office/word/2015/wordml/symex" xmlns:sl="http://schemas.openxmlformats.org/schemaLibrary/2006/main" mc:Ignorable="w14 w15 w16se w16cid w16 w16cex w16sdtdh w16sdtfl w16du">
+  <w:zoom w:percent="100"/>
+  <w:defaultTabStop w:val="720"/>
+  <w:characterSpacingControl w:val="doNotCompress"/>
+  <w:footnotePr>
+    <w:footnote w:id="-1"/>
+    <w:footnote w:id="0"/>
+  </w:footnotePr>
+  <w:endnotePr>
+    <w:endnote w:id="-1"/>
+    <w:endnote w:id="0"/>
+  </w:endnotePr>
+  <w:compat>
+    <w:compatSetting w:name="compatibilityMode" w:uri="http://schemas.microsoft.com/office/word" w:val="12"/>
+    <w:compatSetting w:name="overrideTableStyleFontSizeAndJustification" w:uri="http://schemas.microsoft.com/office/word" w:val="1"/>
+    <w:compatSetting w:name="useWord2013TrackBottomHyphenation" w:uri="http://schemas.microsoft.com/office/word" w:val="1"/>
+  </w:compat>
+  <w:rsids>
+    <w:rsidRoot w:val="00D12782"/>
+    <w:rsid w:val="00172425"/>
+    <w:rsid w:val="00336868"/>
+    <w:rsid w:val="004945C8"/>
+    <w:rsid w:val="00602C3D"/>
+    <w:rsid w:val="00B36A40"/>
+    <w:rsid w:val="00D12782"/>
+    <w:rsid w:val="00D210F0"/>
+  </w:rsids>
+  <m:mathPr>
+    <m:mathFont m:val="Cambria Math"/>
+    <m:brkBin m:val="before"/>
+    <m:brkBinSub m:val="--"/>
+    <m:smallFrac m:val="0"/>
+    <m:dispDef/>
+    <m:lMargin m:val="0"/>
+    <m:rMargin m:val="0"/>
+    <m:defJc m:val="centerGroup"/>
+    <m:wrapIndent m:val="1440"/>
+    <m:intLim m:val="subSup"/>
+    <m:naryLim m:val="undOvr"/>
+  </m:mathPr>
+  <w:themeFontLang w:val="en-IN"/>
+  <w:clrSchemeMapping w:bg1="light1" w:t1="dark1" w:bg2="light2" w:t2="dark2" w:accent1="accent1" w:accent2="accent2" w:accent3="accent3" w:accent4="accent4" w:accent5="accent5" w:accent6="accent6" w:hyperlink="hyperlink" w:followedHyperlink="followedHyperlink"/>
+  <w:shapeDefaults>
+    <o:shapedefaults v:ext="edit" spidmax="1026"/>
+    <o:shapelayout v:ext="edit">
+      <o:idmap v:ext="edit" data="1"/>
+    </o:shapelayout>
+  </w:shapeDefaults>
+  <w:decimalSymbol w:val="."/>
+  <w:listSeparator w:val=","/>
+  <w14:docId w14:val="35F2392B"/>
+  <w15:docId w15:val="{16ECFED8-F796-4F9C-A8FB-034C8027A900}"/>
+</w:settings>
+</file>
+
+<file path=word\styles.xml><?xml version="1.0" encoding="utf-8"?>
 <w:styles xmlns:mc="http://schemas.openxmlformats.org/markup-compatibility/2006" xmlns:r="http://schemas.openxmlformats.org/officeDocument/2006/relationships" xmlns:w="http://schemas.openxmlformats.org/wordprocessingml/2006/main" xmlns:w14="http://schemas.microsoft.com/office/word/2010/wordml" xmlns:w15="http://schemas.microsoft.com/office/word/2012/wordml" xmlns:w16cex="http://schemas.microsoft.com/office/word/2018/wordml/cex" xmlns:w16cid="http://schemas.microsoft.com/office/word/2016/wordml/cid" xmlns:w16="http://schemas.microsoft.com/office/word/2018/wordml" xmlns:w16du="http://schemas.microsoft.com/office/word/2023/wordml/word16du" xmlns:w16sdtdh="http://schemas.microsoft.com/office/word/2020/wordml/sdtdatahash" xmlns:w16sdtfl="http://schemas.microsoft.com/office/word/2024/wordml/sdtformatlock" xmlns:w16se="http://schemas.microsoft.com/office/word/2015/wordml/symex" mc:Ignorable="w14 w15 w16se w16cid w16 w16cex w16sdtdh w16sdtfl w16du">
   <w:docDefaults>
     <w:rPrDefault>
@@ -7678,7 +7816,7 @@
 </w:styles>
 </file>
 
-<file path=word/theme/theme1.xml><?xml version="1.0" encoding="utf-8"?>
+<file path=word\theme\theme1.xml><?xml version="1.0" encoding="utf-8"?>
 <a:theme xmlns:a="http://schemas.openxmlformats.org/drawingml/2006/main" name="Office Theme">
   <a:themeElements>
     <a:clrScheme name="Office">
@@ -7991,4 +8129,8 @@
     </a:ext>
   </a:extLst>
 </a:theme>
+</file>
+
+<file path=word\webSettings.xml><?xml version="1.0" encoding="utf-8"?>
+<w:webSettings xmlns:mc="http://schemas.openxmlformats.org/markup-compatibility/2006" xmlns:r="http://schemas.openxmlformats.org/officeDocument/2006/relationships" xmlns:w="http://schemas.openxmlformats.org/wordprocessingml/2006/main" xmlns:w14="http://schemas.microsoft.com/office/word/2010/wordml" xmlns:w15="http://schemas.microsoft.com/office/word/2012/wordml" xmlns:w16cex="http://schemas.microsoft.com/office/word/2018/wordml/cex" xmlns:w16cid="http://schemas.microsoft.com/office/word/2016/wordml/cid" xmlns:w16="http://schemas.microsoft.com/office/word/2018/wordml" xmlns:w16du="http://schemas.microsoft.com/office/word/2023/wordml/word16du" xmlns:w16sdtdh="http://schemas.microsoft.com/office/word/2020/wordml/sdtdatahash" xmlns:w16sdtfl="http://schemas.microsoft.com/office/word/2024/wordml/sdtformatlock" xmlns:w16se="http://schemas.microsoft.com/office/word/2015/wordml/symex" mc:Ignorable="w14 w15 w16se w16cid w16 w16cex w16sdtdh w16sdtfl w16du"/>
 </file>
</xml_diff>